<commit_message>
push updates to resume
</commit_message>
<xml_diff>
--- a/content/resume.docx
+++ b/content/resume.docx
@@ -4,7 +4,7 @@
   <w:body>
     <w:p>
       <w:pPr>
-        <w:pStyle w:val="Heading3"/>
+        <w:pStyle w:val="Heading1"/>
       </w:pPr>
       <w:bookmarkStart w:id="20" w:name="summary"/>
       <w:r>
@@ -14,7 +14,15 @@
     </w:p>
     <w:p>
       <w:pPr>
-        <w:pStyle w:val="Heading4"/>
+        <w:pStyle w:val="FirstParagraph"/>
+      </w:pPr>
+      <w:r>
+        <w:t xml:space="preserve">I am an ecologist and data scientist with expertise in the spatial component of ecology and environmental sciences. The focus of my work is lakes, landscapes, R, and GIS and a unifying theme to my research is using Open Science (Open Access, Open Source, and Open Data) and data science to benefit environmental and ecological research.</w:t>
+      </w:r>
+    </w:p>
+    <w:p>
+      <w:pPr>
+        <w:pStyle w:val="Heading2"/>
       </w:pPr>
       <w:bookmarkStart w:id="21" w:name="ecology"/>
       <w:r>
@@ -24,7 +32,7 @@
     </w:p>
     <w:p>
       <w:pPr>
-        <w:pStyle w:val="Heading4"/>
+        <w:pStyle w:val="Heading2"/>
       </w:pPr>
       <w:bookmarkStart w:id="22" w:name="data-science"/>
       <w:r>
@@ -34,7 +42,7 @@
     </w:p>
     <w:p>
       <w:pPr>
-        <w:pStyle w:val="Heading4"/>
+        <w:pStyle w:val="Heading2"/>
       </w:pPr>
       <w:bookmarkStart w:id="23" w:name="collaboration"/>
       <w:r>
@@ -44,7 +52,7 @@
     </w:p>
     <w:p>
       <w:pPr>
-        <w:pStyle w:val="Heading4"/>
+        <w:pStyle w:val="Heading2"/>
       </w:pPr>
       <w:bookmarkStart w:id="24" w:name="teaching"/>
       <w:r>
@@ -54,7 +62,7 @@
     </w:p>
     <w:p>
       <w:pPr>
-        <w:pStyle w:val="Heading3"/>
+        <w:pStyle w:val="Heading1"/>
       </w:pPr>
       <w:bookmarkStart w:id="25" w:name="skills-and-tools"/>
       <w:r>
@@ -71,10 +79,22 @@
         </w:numPr>
       </w:pPr>
       <w:r>
-        <w:t xml:space="preserve">R</w:t>
-      </w:r>
-      <w:r>
-        <w:br w:type="textWrapping"/>
+        <w:t xml:space="preserve">R: 15+ years as a useR!, developed packages, maintained RStudio and Shiny servers,</w:t>
+      </w:r>
+      <w:r>
+        <w:t xml:space="preserve"> </w:t>
+      </w:r>
+      <w:r>
+        <w:rPr>
+          <w:rStyle w:val="VerbatimChar"/>
+        </w:rPr>
+        <w:t xml:space="preserve">tidyverse</w:t>
+      </w:r>
+      <w:r>
+        <w:t xml:space="preserve"> </w:t>
+      </w:r>
+      <w:r>
+        <w:t xml:space="preserve">acolyte</w:t>
       </w:r>
     </w:p>
     <w:p>
@@ -86,10 +106,7 @@
         </w:numPr>
       </w:pPr>
       <w:r>
-        <w:t xml:space="preserve">Limnology</w:t>
-      </w:r>
-      <w:r>
-        <w:br w:type="textWrapping"/>
+        <w:t xml:space="preserve">GIS: Open Source Geospatial Stack, ESRI</w:t>
       </w:r>
     </w:p>
     <w:p>
@@ -101,12 +118,36 @@
         </w:numPr>
       </w:pPr>
       <w:r>
-        <w:t xml:space="preserve">Data Visualization</w:t>
-      </w:r>
-    </w:p>
-    <w:p>
-      <w:pPr>
-        <w:pStyle w:val="Heading3"/>
+        <w:t xml:space="preserve">Visualization:</w:t>
+      </w:r>
+    </w:p>
+    <w:p>
+      <w:pPr>
+        <w:pStyle w:val="Compact"/>
+        <w:numPr>
+          <w:numId w:val="1001"/>
+          <w:ilvl w:val="0"/>
+        </w:numPr>
+      </w:pPr>
+      <w:r>
+        <w:t xml:space="preserve">Data:</w:t>
+      </w:r>
+    </w:p>
+    <w:p>
+      <w:pPr>
+        <w:pStyle w:val="Compact"/>
+        <w:numPr>
+          <w:numId w:val="1001"/>
+          <w:ilvl w:val="0"/>
+        </w:numPr>
+      </w:pPr>
+      <w:r>
+        <w:t xml:space="preserve">Miscellany:</w:t>
+      </w:r>
+    </w:p>
+    <w:p>
+      <w:pPr>
+        <w:pStyle w:val="Heading1"/>
       </w:pPr>
       <w:bookmarkStart w:id="26" w:name="experience"/>
       <w:r>
@@ -116,108 +157,108 @@
     </w:p>
     <w:p>
       <w:pPr>
-        <w:pStyle w:val="Heading4"/>
-      </w:pPr>
-      <w:bookmarkStart w:id="27" w:name="research-ecologist-u.s.-environmental-protection-agency-atlantic-ecology-division-narragansett-ri"/>
-      <w:r>
-        <w:t xml:space="preserve">Research Ecologist, U.S. Environmental Protection Agency, Atlantic Ecology Division, Narragansett, RI</w:t>
-      </w:r>
-      <w:bookmarkEnd w:id="27"/>
+        <w:pStyle w:val="Compact"/>
+        <w:numPr>
+          <w:numId w:val="1002"/>
+          <w:ilvl w:val="0"/>
+        </w:numPr>
+      </w:pPr>
+      <w:r>
+        <w:rPr>
+          <w:b/>
+        </w:rPr>
+        <w:t xml:space="preserve">Aug 2008 - Present</w:t>
+      </w:r>
+      <w:r>
+        <w:t xml:space="preserve">, Research Ecologist, U.S. Environmental Protection Agency, Atlantic Ecology Division, Narragansett, RI</w:t>
+      </w:r>
     </w:p>
     <w:p>
       <w:pPr>
         <w:pStyle w:val="FirstParagraph"/>
       </w:pPr>
       <w:r>
-        <w:t xml:space="preserve">Aug 2008 - Present</w:t>
-      </w:r>
-    </w:p>
-    <w:p>
-      <w:pPr>
-        <w:pStyle w:val="BodyText"/>
-      </w:pPr>
-      <w:r>
         <w:t xml:space="preserve">I serve as principle investigator and provide leadership to the division on landscape ecological research, on application of geospatial sciences to the understanding of water quality in fresh and estuarine waters, and on the use of data science, informatics and information management tools in environmental research. I am currently serving as a co-Task Lead on a project exploring cyanobacteria risk in lakes of the Northeastern US. I am also exploring the use of Open Science, data science, and computational ecology in our various research programs.</w:t>
       </w:r>
     </w:p>
     <w:p>
       <w:pPr>
-        <w:pStyle w:val="Heading4"/>
-      </w:pPr>
-      <w:bookmarkStart w:id="28" w:name="postdoctoral-landscape-ecologist-u.s.-environmental-protection-agency-atlantic-ecology-division-narragansett-ri"/>
-      <w:r>
-        <w:t xml:space="preserve">Postdoctoral Landscape Ecologist, U.S. Environmental Protection Agency, Atlantic Ecology Division, Narragansett, RI</w:t>
-      </w:r>
-      <w:bookmarkEnd w:id="28"/>
+        <w:pStyle w:val="Compact"/>
+        <w:numPr>
+          <w:numId w:val="1003"/>
+          <w:ilvl w:val="0"/>
+        </w:numPr>
+      </w:pPr>
+      <w:r>
+        <w:rPr>
+          <w:b/>
+        </w:rPr>
+        <w:t xml:space="preserve">May 2006 – July 2008</w:t>
+      </w:r>
+      <w:r>
+        <w:t xml:space="preserve">, Postdoctoral Landscape Ecologist, U.S. Environmental Protection Agency, Atlantic Ecology Division, Narragansett, RI</w:t>
+      </w:r>
     </w:p>
     <w:p>
       <w:pPr>
         <w:pStyle w:val="FirstParagraph"/>
       </w:pPr>
       <w:r>
-        <w:t xml:space="preserve">May 2006 – July 2008</w:t>
-      </w:r>
-    </w:p>
-    <w:p>
-      <w:pPr>
-        <w:pStyle w:val="BodyText"/>
-      </w:pPr>
-      <w:r>
         <w:t xml:space="preserve">Contributed to research and technology transfer of National Coastal Assessment data, analytical methods and predictive tools to Northeast States. Developed statistical and modeling tools (e.g. Conditional Probability Analysis with R and Excel) to facilitate use of defensible techniques in water quality criteria development. Provided Landscape Ecology, Spatial Statistics and GIS support to a variety of ongoing projects at the Atlantic Ecology Division and within US EPA’s Office of Research and Development. Explored linkages between landscape and downstream receiving waters and examined utility of broad scale monitoring data in identifying and assessing ecological impairment.</w:t>
       </w:r>
     </w:p>
     <w:p>
       <w:pPr>
-        <w:pStyle w:val="Heading4"/>
-      </w:pPr>
-      <w:bookmarkStart w:id="29" w:name="postdoctoral-fellow-u.s.-coast-guard-academy-department.-of-science-marine-sciences-section-new-london-ct"/>
-      <w:r>
-        <w:t xml:space="preserve">Postdoctoral Fellow, U.S. Coast Guard Academy, Department. of Science, Marine Sciences Section, New London, CT</w:t>
-      </w:r>
-      <w:bookmarkEnd w:id="29"/>
+        <w:pStyle w:val="Compact"/>
+        <w:numPr>
+          <w:numId w:val="1004"/>
+          <w:ilvl w:val="0"/>
+        </w:numPr>
+      </w:pPr>
+      <w:r>
+        <w:rPr>
+          <w:b/>
+        </w:rPr>
+        <w:t xml:space="preserve">Aug 2005 – May 2006</w:t>
+      </w:r>
+      <w:r>
+        <w:t xml:space="preserve">, Postdoctoral Fellow, U.S. Coast Guard Academy, Department. of Science, Marine Sciences Section, New London, CT</w:t>
+      </w:r>
     </w:p>
     <w:p>
       <w:pPr>
         <w:pStyle w:val="FirstParagraph"/>
       </w:pPr>
       <w:r>
-        <w:t xml:space="preserve">Aug 2005 – May 2006</w:t>
-      </w:r>
-    </w:p>
-    <w:p>
-      <w:pPr>
-        <w:pStyle w:val="BodyText"/>
-      </w:pPr>
-      <w:r>
         <w:t xml:space="preserve">Continued prior research on multi-scale interactions between landscape structure (via NLCD) and sediment metal concentrations (via EMAP) and predictive modeling of estuarine impairment. Worked with students, faculty and colleagues in the Marine Sciences Section, the International Ice Patrol, and Information Services Division on a wide variety of Geographic Information Systems projects.</w:t>
       </w:r>
     </w:p>
     <w:p>
       <w:pPr>
-        <w:pStyle w:val="Heading4"/>
-      </w:pPr>
-      <w:bookmarkStart w:id="30" w:name="postdoctoral-associate-american-institute-of-biological-sciences-national-ecological-observatory-neon-project-office-washington-dc"/>
-      <w:r>
-        <w:t xml:space="preserve">Postdoctoral Associate, American Institute of Biological Sciences, National Ecological Observatory (NEON) Project Office, Washington, DC</w:t>
-      </w:r>
-      <w:bookmarkEnd w:id="30"/>
+        <w:pStyle w:val="Compact"/>
+        <w:numPr>
+          <w:numId w:val="1005"/>
+          <w:ilvl w:val="0"/>
+        </w:numPr>
+      </w:pPr>
+      <w:r>
+        <w:rPr>
+          <w:b/>
+        </w:rPr>
+        <w:t xml:space="preserve">Jan 2005 – July 2005</w:t>
+      </w:r>
+      <w:r>
+        <w:t xml:space="preserve">, Postdoctoral Associate, American Institute of Biological Sciences, National Ecological Observatory (NEON) Project Office, Washington, DC</w:t>
+      </w:r>
     </w:p>
     <w:p>
       <w:pPr>
         <w:pStyle w:val="FirstParagraph"/>
       </w:pPr>
       <w:r>
-        <w:t xml:space="preserve">Jan 2005 – July 2005</w:t>
-      </w:r>
-    </w:p>
-    <w:p>
-      <w:pPr>
-        <w:pStyle w:val="BodyText"/>
-      </w:pPr>
-      <w:r>
         <w:t xml:space="preserve">Researched and assisted in planning of ecological observatories designed to address the National Research Council’s Environmental Grand Challenges. Made specific contributions in the design of the land use change component of NEON and design of a Multi-Scaled Remote Sensing System designed to support and develop NEON analytical tools and ecological forecasting models. Other duties included managing Geographic Information Systems operations in the Project Office, maintaining the NEON web presence (</w:t>
       </w:r>
-      <w:hyperlink r:id="rId31">
+      <w:hyperlink r:id="rId27">
         <w:r>
           <w:rPr>
             <w:rStyle w:val="Hyperlink"/>
@@ -231,180 +272,315 @@
     </w:p>
     <w:p>
       <w:pPr>
-        <w:pStyle w:val="Heading4"/>
-      </w:pPr>
-      <w:bookmarkStart w:id="32" w:name="lead-research-technician-in-landscape-ecology-j.w.-jones-ecological-research-center-landscape-ecology-lab-newton-ga"/>
-      <w:r>
-        <w:t xml:space="preserve">Lead Research Technician in Landscape Ecology, J.W. Jones Ecological Research Center, Landscape Ecology Lab, Newton, GA</w:t>
-      </w:r>
-      <w:bookmarkEnd w:id="32"/>
-    </w:p>
-    <w:p>
-      <w:pPr>
-        <w:pStyle w:val="FirstParagraph"/>
-      </w:pPr>
-      <w:r>
-        <w:t xml:space="preserve">June 1998 – July 2000</w:t>
-      </w:r>
-    </w:p>
-    <w:p>
-      <w:pPr>
-        <w:pStyle w:val="BodyText"/>
-      </w:pPr>
-      <w:r>
-        <w:t xml:space="preserve">Conducted research on ecological impacts of small wetland loss in the Southeastern United States, use of home range in the design of gopher tortoise (Gopherus polyphemus) reserves, and habitat use and landscape ecology of Northern Bobwhite Quail . Other research duties included remote sensing data analysis (e.g. Landsat Thematic Mapper, SPOT-XS, B&amp;W and CIR Aerial Photography), analysis of vector and raster GIS data, and field data collection (e.g. GPS, vegetation data). Supervised and assisted other technicians, graduate students and summer field workers and managed day-to-day operations of the Landscape Ecology Lab.</w:t>
-      </w:r>
-    </w:p>
-    <w:p>
-      <w:pPr>
-        <w:pStyle w:val="Heading4"/>
-      </w:pPr>
-      <w:bookmarkStart w:id="33" w:name="geographic-information-systems-specialist-research-triangle-institute-research-triangle-park-nc"/>
-      <w:r>
-        <w:t xml:space="preserve">Geographic Information Systems Specialist, Research Triangle Institute, Research Triangle Park, NC</w:t>
-      </w:r>
-      <w:bookmarkEnd w:id="33"/>
-    </w:p>
-    <w:p>
-      <w:pPr>
-        <w:pStyle w:val="FirstParagraph"/>
-      </w:pPr>
-      <w:r>
-        <w:t xml:space="preserve">Aug 1997 – Jan 1998</w:t>
-      </w:r>
-    </w:p>
-    <w:p>
-      <w:pPr>
-        <w:pStyle w:val="BodyText"/>
-      </w:pPr>
-      <w:r>
-        <w:t xml:space="preserve">Developed a GIS methodology and series of Arc Macro Language scripts to facilitate the identification of river reaches, as required by the Clean Water Act, in the states of North Dakota and Arkansas.</w:t>
-      </w:r>
-    </w:p>
-    <w:p>
-      <w:pPr>
-        <w:pStyle w:val="Heading3"/>
-      </w:pPr>
-      <w:bookmarkStart w:id="34" w:name="education"/>
-      <w:r>
-        <w:t xml:space="preserve">Education</w:t>
-      </w:r>
-      <w:bookmarkEnd w:id="34"/>
-    </w:p>
-    <w:p>
-      <w:pPr>
-        <w:pStyle w:val="Heading4"/>
-      </w:pPr>
-      <w:bookmarkStart w:id="35" w:name="doctor-of-philosophy-in-environmental-science"/>
-      <w:r>
-        <w:t xml:space="preserve">Doctor of Philosophy in Environmental Science</w:t>
-      </w:r>
-      <w:bookmarkEnd w:id="35"/>
-    </w:p>
-    <w:p>
-      <w:pPr>
-        <w:pStyle w:val="FirstParagraph"/>
-      </w:pPr>
-      <w:r>
-        <w:t xml:space="preserve">2004</w:t>
-      </w:r>
-    </w:p>
-    <w:p>
-      <w:pPr>
-        <w:pStyle w:val="BodyText"/>
-      </w:pPr>
-      <w:r>
-        <w:t xml:space="preserve">Department of Natural Resources Science, University of Rhode Island, Kingston, RI</w:t>
-      </w:r>
-    </w:p>
-    <w:p>
-      <w:pPr>
-        <w:pStyle w:val="Heading4"/>
-      </w:pPr>
-      <w:bookmarkStart w:id="36" w:name="masters-of-environmental-management"/>
-      <w:r>
-        <w:t xml:space="preserve">Masters of Environmental Management</w:t>
-      </w:r>
-      <w:bookmarkEnd w:id="36"/>
-    </w:p>
-    <w:p>
-      <w:pPr>
-        <w:pStyle w:val="FirstParagraph"/>
-      </w:pPr>
-      <w:r>
-        <w:t xml:space="preserve">1997</w:t>
-      </w:r>
-    </w:p>
-    <w:p>
-      <w:pPr>
-        <w:pStyle w:val="BodyText"/>
-      </w:pPr>
-      <w:r>
-        <w:t xml:space="preserve">Nicholas School of the Environment, Duke University, Durham, NC</w:t>
-      </w:r>
-    </w:p>
-    <w:p>
-      <w:pPr>
-        <w:pStyle w:val="Heading4"/>
-      </w:pPr>
-      <w:bookmarkStart w:id="37" w:name="bachelor-of-science-in-biology-magna-cum-laude"/>
-      <w:r>
-        <w:t xml:space="preserve">Bachelor of Science in Biology, Magna Cum Laude</w:t>
-      </w:r>
-      <w:bookmarkEnd w:id="37"/>
-    </w:p>
-    <w:p>
-      <w:pPr>
-        <w:pStyle w:val="FirstParagraph"/>
-      </w:pPr>
-      <w:r>
-        <w:t xml:space="preserve">1995</w:t>
-      </w:r>
-    </w:p>
-    <w:p>
-      <w:pPr>
-        <w:pStyle w:val="BodyText"/>
-      </w:pPr>
-      <w:r>
-        <w:t xml:space="preserve">Baker University, Baldwin City, KS</w:t>
-      </w:r>
-    </w:p>
-    <w:p>
-      <w:pPr>
-        <w:pStyle w:val="Heading3"/>
-      </w:pPr>
-      <w:bookmarkStart w:id="38" w:name="selected-projects"/>
-      <w:r>
-        <w:t xml:space="preserve">Selected Projects</w:t>
-      </w:r>
-      <w:bookmarkEnd w:id="38"/>
-    </w:p>
-    <w:p>
-      <w:pPr>
         <w:pStyle w:val="Compact"/>
         <w:numPr>
-          <w:numId w:val="1002"/>
+          <w:numId w:val="1006"/>
           <w:ilvl w:val="0"/>
         </w:numPr>
       </w:pPr>
       <w:r>
-        <w:t xml:space="preserve">Raposa, K. B., R. A. McKinney, C. Wigand, J. W. Hollister, C. Lovall, K. Szura, J. A. Gurak Jr., J. McNamee, C. Raithel, and E. B. Watson. (2018). Top-down and bottom-up controls on overabundant New England salt marsh crab populations. PeerJ.</w:t>
+        <w:rPr>
+          <w:b/>
+        </w:rPr>
+        <w:t xml:space="preserve">June 1998 – July 2000</w:t>
+      </w:r>
+      <w:r>
+        <w:t xml:space="preserve">, Lead Research Technician in Landscape Ecology, J.W. Jones Ecological Research Center, Landscape Ecology Lab, Newton, GA</w:t>
+      </w:r>
+    </w:p>
+    <w:p>
+      <w:pPr>
+        <w:pStyle w:val="FirstParagraph"/>
+      </w:pPr>
+      <w:r>
+        <w:t xml:space="preserve">Conducted research on ecological impacts of small wetland loss in the Southeastern United States, use of home range in the design of gopher tortoise (Gopherus polyphemus) reserves, and habitat use and landscape ecology of Northern Bobwhite Quail . Other research duties included remote sensing data analysis (e.g. Landsat Thematic Mapper, SPOT-XS, B&amp;W and CIR Aerial Photography), analysis of vector and raster GIS data, and field data collection (e.g. GPS, vegetation data). Supervised and assisted other technicians, graduate students and summer field workers and managed day-to-day operations of the Landscape Ecology Lab.</w:t>
+      </w:r>
+    </w:p>
+    <w:p>
+      <w:pPr>
+        <w:pStyle w:val="Compact"/>
+        <w:numPr>
+          <w:numId w:val="1007"/>
+          <w:ilvl w:val="0"/>
+        </w:numPr>
+      </w:pPr>
+      <w:r>
+        <w:rPr>
+          <w:b/>
+        </w:rPr>
+        <w:t xml:space="preserve">Aug 1997 – Jan 1998</w:t>
+      </w:r>
+      <w:r>
+        <w:t xml:space="preserve">, Geographic Information Systems Specialist, Research Triangle Institute, Research Triangle Park, NC</w:t>
+      </w:r>
+    </w:p>
+    <w:p>
+      <w:pPr>
+        <w:pStyle w:val="FirstParagraph"/>
+      </w:pPr>
+      <w:r>
+        <w:t xml:space="preserve">Developed a GIS methodology and series of Arc Macro Language scripts to facilitate the identification of river reaches, as required by the Clean Water Act, in the states of North Dakota and Arkansas.</w:t>
+      </w:r>
+    </w:p>
+    <w:p>
+      <w:pPr>
+        <w:pStyle w:val="Heading1"/>
+      </w:pPr>
+      <w:bookmarkStart w:id="28" w:name="education"/>
+      <w:r>
+        <w:t xml:space="preserve">Education</w:t>
+      </w:r>
+      <w:bookmarkEnd w:id="28"/>
+    </w:p>
+    <w:p>
+      <w:pPr>
+        <w:pStyle w:val="Compact"/>
+        <w:numPr>
+          <w:numId w:val="1008"/>
+          <w:ilvl w:val="0"/>
+        </w:numPr>
+      </w:pPr>
+      <w:r>
+        <w:rPr>
+          <w:b/>
+        </w:rPr>
+        <w:t xml:space="preserve">2004</w:t>
+      </w:r>
+      <w:r>
+        <w:t xml:space="preserve">, Doctor of Philosophy in Environmental Science, Department of Natural Resources Science, University of Rhode Island, Kingston, RI</w:t>
+      </w:r>
+    </w:p>
+    <w:p>
+      <w:pPr>
+        <w:pStyle w:val="Compact"/>
+        <w:numPr>
+          <w:numId w:val="1008"/>
+          <w:ilvl w:val="0"/>
+        </w:numPr>
+      </w:pPr>
+      <w:r>
+        <w:rPr>
+          <w:b/>
+        </w:rPr>
+        <w:t xml:space="preserve">1997</w:t>
+      </w:r>
+      <w:r>
+        <w:t xml:space="preserve">, Masters of Environmental Management, Nicholas School of the Environment, Duke University, Durham, NC</w:t>
+      </w:r>
+    </w:p>
+    <w:p>
+      <w:pPr>
+        <w:pStyle w:val="Compact"/>
+        <w:numPr>
+          <w:numId w:val="1008"/>
+          <w:ilvl w:val="0"/>
+        </w:numPr>
+      </w:pPr>
+      <w:r>
+        <w:rPr>
+          <w:b/>
+        </w:rPr>
+        <w:t xml:space="preserve">1995</w:t>
+      </w:r>
+      <w:r>
+        <w:t xml:space="preserve">, Bachelor of Science in Biology, Magna Cum Laude, Baker University, Baldwin City, KS</w:t>
+      </w:r>
+    </w:p>
+    <w:p>
+      <w:pPr>
+        <w:pStyle w:val="Heading1"/>
+      </w:pPr>
+      <w:bookmarkStart w:id="29" w:name="selected-projects"/>
+      <w:r>
+        <w:t xml:space="preserve">Selected Projects</w:t>
+      </w:r>
+      <w:bookmarkEnd w:id="29"/>
+    </w:p>
+    <w:p>
+      <w:pPr>
+        <w:pStyle w:val="Compact"/>
+        <w:numPr>
+          <w:numId w:val="1009"/>
+          <w:ilvl w:val="0"/>
+        </w:numPr>
+      </w:pPr>
+      <w:r>
+        <w:t xml:space="preserve">Responsible for data management, analysis, and visualzation on</w:t>
       </w:r>
       <w:r>
         <w:t xml:space="preserve"> </w:t>
       </w:r>
-      <w:hyperlink r:id="rId39">
+      <w:hyperlink r:id="rId30">
         <w:r>
           <w:rPr>
             <w:rStyle w:val="Hyperlink"/>
           </w:rPr>
-          <w:t xml:space="preserve">10.7717/peerj.4876</w:t>
+          <w:t xml:space="preserve">Raposa</w:t>
+        </w:r>
+        <w:r>
+          <w:rPr>
+            <w:rStyle w:val="Hyperlink"/>
+          </w:rPr>
+          <w:t xml:space="preserve"> </w:t>
+        </w:r>
+        <w:r>
+          <w:rPr>
+            <w:i/>
+            <w:rStyle w:val="Hyperlink"/>
+          </w:rPr>
+          <w:t xml:space="preserve">et al.</w:t>
+        </w:r>
+        <w:r>
+          <w:rPr>
+            <w:rStyle w:val="Hyperlink"/>
+          </w:rPr>
+          <w:t xml:space="preserve"> </w:t>
+        </w:r>
+        <w:r>
+          <w:rPr>
+            <w:rStyle w:val="Hyperlink"/>
+          </w:rPr>
+          <w:t xml:space="preserve">(2018)</w:t>
         </w:r>
       </w:hyperlink>
       <w:r>
         <w:t xml:space="preserve"> </w:t>
       </w:r>
-      <w:hyperlink r:id="rId40">
+      <w:r>
+        <w:t xml:space="preserve">and designed the</w:t>
+      </w:r>
+      <w:r>
+        <w:t xml:space="preserve"> </w:t>
+      </w:r>
+      <w:hyperlink r:id="rId31">
+        <w:r>
+          <w:rPr>
+            <w:rStyle w:val="Hyperlink"/>
+          </w:rPr>
+          <w:t xml:space="preserve">correlation matrix visualizations</w:t>
+        </w:r>
+      </w:hyperlink>
+      <w:r>
+        <w:t xml:space="preserve"> </w:t>
+      </w:r>
+      <w:r>
+        <w:t xml:space="preserve">with inspiration from several different types of heat maps. Details availble in</w:t>
+      </w:r>
+      <w:r>
+        <w:t xml:space="preserve"> </w:t>
+      </w:r>
+      <w:hyperlink r:id="rId32">
+        <w:r>
+          <w:rPr>
+            <w:rStyle w:val="Hyperlink"/>
+          </w:rPr>
+          <w:t xml:space="preserve">https://github.com/jhollist/crabs</w:t>
+        </w:r>
+      </w:hyperlink>
+      <w:r>
+        <w:t xml:space="preserve">.</w:t>
+      </w:r>
+    </w:p>
+    <w:p>
+      <w:pPr>
+        <w:pStyle w:val="Compact"/>
+        <w:numPr>
+          <w:numId w:val="1009"/>
+          <w:ilvl w:val="0"/>
+        </w:numPr>
+      </w:pPr>
+      <w:r>
+        <w:rPr>
+          <w:rStyle w:val="VerbatimChar"/>
+        </w:rPr>
+        <w:t xml:space="preserve">quickmapr</w:t>
+      </w:r>
+      <w:r>
+        <w:t xml:space="preserve"> </w:t>
+      </w:r>
+      <w:r>
+        <w:t xml:space="preserve">package, June 2018</w:t>
+      </w:r>
+    </w:p>
+    <w:p>
+      <w:pPr>
+        <w:pStyle w:val="Compact"/>
+        <w:numPr>
+          <w:numId w:val="1009"/>
+          <w:ilvl w:val="0"/>
+        </w:numPr>
+      </w:pPr>
+      <w:r>
+        <w:rPr>
+          <w:rStyle w:val="VerbatimChar"/>
+        </w:rPr>
+        <w:t xml:space="preserve">lakemorpho</w:t>
+      </w:r>
+      <w:r>
+        <w:t xml:space="preserve"> </w:t>
+      </w:r>
+      <w:r>
+        <w:t xml:space="preserve">package, February 2018</w:t>
+      </w:r>
+    </w:p>
+    <w:p>
+      <w:pPr>
+        <w:pStyle w:val="Compact"/>
+        <w:numPr>
+          <w:numId w:val="1009"/>
+          <w:ilvl w:val="0"/>
+        </w:numPr>
+      </w:pPr>
+      <w:r>
+        <w:rPr>
+          <w:rStyle w:val="VerbatimChar"/>
+        </w:rPr>
+        <w:t xml:space="preserve">elevatr</w:t>
+      </w:r>
+      <w:r>
+        <w:t xml:space="preserve"> </w:t>
+      </w:r>
+      <w:r>
+        <w:t xml:space="preserve">Package, January 2018</w:t>
+      </w:r>
+    </w:p>
+    <w:p>
+      <w:pPr>
+        <w:pStyle w:val="Compact"/>
+        <w:numPr>
+          <w:numId w:val="1009"/>
+          <w:ilvl w:val="0"/>
+        </w:numPr>
+      </w:pPr>
+      <w:r>
+        <w:t xml:space="preserve">Hart, E., Barmby, P., LeBauer, D., Michonneau, F., Mount, S., Mulrooney, P., Poisot, T., Woo, K.H., Zimmerman, N., Hollister, J. W. (2016). Ten simple rules for digital data storage. PLoS Computational Biology. e1005097.</w:t>
+      </w:r>
+      <w:r>
+        <w:t xml:space="preserve"> </w:t>
+      </w:r>
+      <w:hyperlink r:id="rId33">
+        <w:r>
+          <w:rPr>
+            <w:rStyle w:val="Hyperlink"/>
+          </w:rPr>
+          <w:t xml:space="preserve">10.1371/journal.pcbi.1005097</w:t>
+        </w:r>
+      </w:hyperlink>
+      <w:r>
+        <w:t xml:space="preserve"> </w:t>
+      </w:r>
+      <w:hyperlink r:id="rId34">
+        <w:r>
+          <w:rPr>
+            <w:rStyle w:val="Hyperlink"/>
+          </w:rPr>
+          <w:t xml:space="preserve">pre-print</w:t>
+        </w:r>
+      </w:hyperlink>
+      <w:r>
+        <w:t xml:space="preserve"> </w:t>
+      </w:r>
+      <w:hyperlink r:id="rId35">
         <w:r>
           <w:rPr>
             <w:rStyle w:val="Hyperlink"/>
@@ -412,131 +588,20 @@
           <w:t xml:space="preserve">GitHub</w:t>
         </w:r>
       </w:hyperlink>
-      <w:r>
-        <w:t xml:space="preserve">.</w:t>
-      </w:r>
-    </w:p>
-    <w:p>
-      <w:pPr>
-        <w:pStyle w:val="Compact"/>
-        <w:numPr>
-          <w:numId w:val="1003"/>
-          <w:ilvl w:val="1"/>
-        </w:numPr>
-      </w:pPr>
-      <w:r>
-        <w:t xml:space="preserve">My role on this paper was data management, analysis, and visualzation. I designed the</w:t>
-      </w:r>
-      <w:r>
-        <w:t xml:space="preserve"> </w:t>
-      </w:r>
-      <w:hyperlink r:id="rId41">
-        <w:r>
-          <w:rPr>
-            <w:rStyle w:val="Hyperlink"/>
-          </w:rPr>
-          <w:t xml:space="preserve">correlation matrix visualizations</w:t>
-        </w:r>
-      </w:hyperlink>
-      <w:r>
-        <w:t xml:space="preserve"> </w:t>
-      </w:r>
-      <w:r>
-        <w:t xml:space="preserve">with inspiration from several different types of heat maps.</w:t>
-      </w:r>
-    </w:p>
-    <w:p>
-      <w:pPr>
-        <w:numPr>
-          <w:numId w:val="1002"/>
-          <w:ilvl w:val="0"/>
-        </w:numPr>
-      </w:pPr>
-      <w:r>
-        <w:t xml:space="preserve">Hollister, J. W. and J. J. Stachelek. (2017). lakemorpho: Calculating lake morphometry metrics in R. F1000Research. 6:1718.</w:t>
-      </w:r>
-      <w:r>
-        <w:t xml:space="preserve"> </w:t>
-      </w:r>
-      <w:hyperlink r:id="rId42">
-        <w:r>
-          <w:rPr>
-            <w:rStyle w:val="Hyperlink"/>
-          </w:rPr>
-          <w:t xml:space="preserve">10.12688/f1000research.12512.1</w:t>
-        </w:r>
-      </w:hyperlink>
-      <w:r>
-        <w:t xml:space="preserve">.</w:t>
-      </w:r>
-      <w:r>
-        <w:t xml:space="preserve"> </w:t>
-      </w:r>
-      <w:hyperlink r:id="rId43">
-        <w:r>
-          <w:rPr>
-            <w:rStyle w:val="Hyperlink"/>
-          </w:rPr>
-          <w:t xml:space="preserve">pdf</w:t>
-        </w:r>
-      </w:hyperlink>
-      <w:r>
-        <w:t xml:space="preserve"> </w:t>
-      </w:r>
-      <w:hyperlink r:id="rId44">
-        <w:r>
-          <w:rPr>
-            <w:rStyle w:val="Hyperlink"/>
-          </w:rPr>
-          <w:t xml:space="preserve">GitHub</w:t>
-        </w:r>
-      </w:hyperlink>
-    </w:p>
-    <w:p>
-      <w:pPr>
-        <w:numPr>
-          <w:numId w:val="1002"/>
-          <w:ilvl w:val="0"/>
-        </w:numPr>
-      </w:pPr>
-      <w:r>
-        <w:t xml:space="preserve">Hart, E., Barmby, P., LeBauer, D., Michonneau, F., Mount, S., Mulrooney, P., Poisot, T., Woo, K.H., Zimmerman, N., Hollister, J. W. (2016). Ten simple rules for digital data storage. PLoS Computational Biology. e1005097.</w:t>
-      </w:r>
-      <w:r>
-        <w:t xml:space="preserve"> </w:t>
-      </w:r>
-      <w:hyperlink r:id="rId45">
-        <w:r>
-          <w:rPr>
-            <w:rStyle w:val="Hyperlink"/>
-          </w:rPr>
-          <w:t xml:space="preserve">10.1371/journal.pcbi.1005097</w:t>
-        </w:r>
-      </w:hyperlink>
-      <w:r>
-        <w:t xml:space="preserve"> </w:t>
-      </w:r>
-      <w:hyperlink r:id="rId46">
-        <w:r>
-          <w:rPr>
-            <w:rStyle w:val="Hyperlink"/>
-          </w:rPr>
-          <w:t xml:space="preserve">pre-print</w:t>
-        </w:r>
-      </w:hyperlink>
-      <w:r>
-        <w:t xml:space="preserve"> </w:t>
-      </w:r>
-      <w:hyperlink r:id="rId47">
-        <w:r>
-          <w:rPr>
-            <w:rStyle w:val="Hyperlink"/>
-          </w:rPr>
-          <w:t xml:space="preserve">GitHub</w:t>
-        </w:r>
-      </w:hyperlink>
-    </w:p>
-    <w:sectPr/>
+    </w:p>
+    <w:sectPr>
+      <w:headerReference w:type="even" r:id="rId11"/>
+      <w:headerReference w:type="default" r:id="rId10"/>
+      <w:footerReference w:type="even" r:id="rId13"/>
+      <w:footerReference w:type="default" r:id="rId12"/>
+      <w:headerReference w:type="first" r:id="rId9"/>
+      <w:footerReference w:type="first" r:id="rId14"/>
+      <w:pgSz w:w="12240" w:h="15840"/>
+      <w:pgMar w:top="1440" w:right="1440" w:bottom="1440" w:left="1440" w:header="288" w:footer="720" w:gutter="0"/>
+      <w:cols w:space="720"/>
+      <w:titlePg/>
+      <w:docGrid w:linePitch="326"/>
+    </w:sectPr>
   </w:body>
 </w:document>
 </file>
@@ -545,6 +610,36 @@
 <w:comments xmlns:w="http://schemas.openxmlformats.org/wordprocessingml/2006/main" xmlns:m="http://schemas.openxmlformats.org/officeDocument/2006/math" xmlns:r="http://schemas.openxmlformats.org/officeDocument/2006/relationships" xmlns:o="urn:schemas-microsoft-com:office:office" xmlns:v="urn:schemas-microsoft-com:vml" xmlns:w10="urn:schemas-microsoft-com:office:word" xmlns:a="http://schemas.openxmlformats.org/drawingml/2006/main" xmlns:pic="http://schemas.openxmlformats.org/drawingml/2006/picture" xmlns:wp="http://schemas.openxmlformats.org/drawingml/2006/wordprocessingDrawing"/>
 </file>
 
+<file path=word/footer1.xml><?xml version="1.0" encoding="utf-8"?>
+<w:ftr xmlns:wpc="http://schemas.microsoft.com/office/word/2010/wordprocessingCanvas" xmlns:cx="http://schemas.microsoft.com/office/drawing/2014/chartex" xmlns:cx1="http://schemas.microsoft.com/office/drawing/2015/9/8/chartex" xmlns:cx2="http://schemas.microsoft.com/office/drawing/2015/10/21/chartex" xmlns:cx3="http://schemas.microsoft.com/office/drawing/2016/5/9/chartex" xmlns:cx4="http://schemas.microsoft.com/office/drawing/2016/5/10/chartex" xmlns:cx5="http://schemas.microsoft.com/office/drawing/2016/5/11/chartex" xmlns:cx6="http://schemas.microsoft.com/office/drawing/2016/5/12/chartex" xmlns:cx7="http://schemas.microsoft.com/office/drawing/2016/5/13/chartex" xmlns:cx8="http://schemas.microsoft.com/office/drawing/2016/5/14/chartex" xmlns:mc="http://schemas.openxmlformats.org/markup-compatibility/2006" xmlns:aink="http://schemas.microsoft.com/office/drawing/2016/ink" xmlns:am3d="http://schemas.microsoft.com/office/drawing/2017/model3d" xmlns:o="urn:schemas-microsoft-com:office:office" xmlns:r="http://schemas.openxmlformats.org/officeDocument/2006/relationships" xmlns:m="http://schemas.openxmlformats.org/officeDocument/2006/math" xmlns:v="urn:schemas-microsoft-com:vml" xmlns:wp14="http://schemas.microsoft.com/office/word/2010/wordprocessingDrawing" xmlns:wp="http://schemas.openxmlformats.org/drawingml/2006/wordprocessingDrawing" xmlns:w10="urn:schemas-microsoft-com:office:word" xmlns:w="http://schemas.openxmlformats.org/wordprocessingml/2006/main" xmlns:w14="http://schemas.microsoft.com/office/word/2010/wordml" xmlns:w15="http://schemas.microsoft.com/office/word/2012/wordml" xmlns:w16cid="http://schemas.microsoft.com/office/word/2016/wordml/cid" xmlns:w16se="http://schemas.microsoft.com/office/word/2015/wordml/symex" xmlns:wpg="http://schemas.microsoft.com/office/word/2010/wordprocessingGroup" xmlns:wpi="http://schemas.microsoft.com/office/word/2010/wordprocessingInk" xmlns:wne="http://schemas.microsoft.com/office/word/2006/wordml" xmlns:wps="http://schemas.microsoft.com/office/word/2010/wordprocessingShape" mc:Ignorable="w14 w15 w16se w16cid wp14">
+  <w:p>
+    <w:pPr>
+      <w:pStyle w:val="Footer"/>
+    </w:pPr>
+  </w:p>
+</w:ftr>
+</file>
+
+<file path=word/footer2.xml><?xml version="1.0" encoding="utf-8"?>
+<w:ftr xmlns:wpc="http://schemas.microsoft.com/office/word/2010/wordprocessingCanvas" xmlns:cx="http://schemas.microsoft.com/office/drawing/2014/chartex" xmlns:cx1="http://schemas.microsoft.com/office/drawing/2015/9/8/chartex" xmlns:cx2="http://schemas.microsoft.com/office/drawing/2015/10/21/chartex" xmlns:cx3="http://schemas.microsoft.com/office/drawing/2016/5/9/chartex" xmlns:cx4="http://schemas.microsoft.com/office/drawing/2016/5/10/chartex" xmlns:cx5="http://schemas.microsoft.com/office/drawing/2016/5/11/chartex" xmlns:cx6="http://schemas.microsoft.com/office/drawing/2016/5/12/chartex" xmlns:cx7="http://schemas.microsoft.com/office/drawing/2016/5/13/chartex" xmlns:cx8="http://schemas.microsoft.com/office/drawing/2016/5/14/chartex" xmlns:mc="http://schemas.openxmlformats.org/markup-compatibility/2006" xmlns:aink="http://schemas.microsoft.com/office/drawing/2016/ink" xmlns:am3d="http://schemas.microsoft.com/office/drawing/2017/model3d" xmlns:o="urn:schemas-microsoft-com:office:office" xmlns:r="http://schemas.openxmlformats.org/officeDocument/2006/relationships" xmlns:m="http://schemas.openxmlformats.org/officeDocument/2006/math" xmlns:v="urn:schemas-microsoft-com:vml" xmlns:wp14="http://schemas.microsoft.com/office/word/2010/wordprocessingDrawing" xmlns:wp="http://schemas.openxmlformats.org/drawingml/2006/wordprocessingDrawing" xmlns:w10="urn:schemas-microsoft-com:office:word" xmlns:w="http://schemas.openxmlformats.org/wordprocessingml/2006/main" xmlns:w14="http://schemas.microsoft.com/office/word/2010/wordml" xmlns:w15="http://schemas.microsoft.com/office/word/2012/wordml" xmlns:w16cid="http://schemas.microsoft.com/office/word/2016/wordml/cid" xmlns:w16se="http://schemas.microsoft.com/office/word/2015/wordml/symex" xmlns:wpg="http://schemas.microsoft.com/office/word/2010/wordprocessingGroup" xmlns:wpi="http://schemas.microsoft.com/office/word/2010/wordprocessingInk" xmlns:wne="http://schemas.microsoft.com/office/word/2006/wordml" xmlns:wps="http://schemas.microsoft.com/office/word/2010/wordprocessingShape" mc:Ignorable="w14 w15 w16se w16cid wp14">
+  <w:p>
+    <w:pPr>
+      <w:pStyle w:val="Footer"/>
+    </w:pPr>
+  </w:p>
+</w:ftr>
+</file>
+
+<file path=word/footer3.xml><?xml version="1.0" encoding="utf-8"?>
+<w:ftr xmlns:wpc="http://schemas.microsoft.com/office/word/2010/wordprocessingCanvas" xmlns:cx="http://schemas.microsoft.com/office/drawing/2014/chartex" xmlns:cx1="http://schemas.microsoft.com/office/drawing/2015/9/8/chartex" xmlns:cx2="http://schemas.microsoft.com/office/drawing/2015/10/21/chartex" xmlns:cx3="http://schemas.microsoft.com/office/drawing/2016/5/9/chartex" xmlns:cx4="http://schemas.microsoft.com/office/drawing/2016/5/10/chartex" xmlns:cx5="http://schemas.microsoft.com/office/drawing/2016/5/11/chartex" xmlns:cx6="http://schemas.microsoft.com/office/drawing/2016/5/12/chartex" xmlns:cx7="http://schemas.microsoft.com/office/drawing/2016/5/13/chartex" xmlns:cx8="http://schemas.microsoft.com/office/drawing/2016/5/14/chartex" xmlns:mc="http://schemas.openxmlformats.org/markup-compatibility/2006" xmlns:aink="http://schemas.microsoft.com/office/drawing/2016/ink" xmlns:am3d="http://schemas.microsoft.com/office/drawing/2017/model3d" xmlns:o="urn:schemas-microsoft-com:office:office" xmlns:r="http://schemas.openxmlformats.org/officeDocument/2006/relationships" xmlns:m="http://schemas.openxmlformats.org/officeDocument/2006/math" xmlns:v="urn:schemas-microsoft-com:vml" xmlns:wp14="http://schemas.microsoft.com/office/word/2010/wordprocessingDrawing" xmlns:wp="http://schemas.openxmlformats.org/drawingml/2006/wordprocessingDrawing" xmlns:w10="urn:schemas-microsoft-com:office:word" xmlns:w="http://schemas.openxmlformats.org/wordprocessingml/2006/main" xmlns:w14="http://schemas.microsoft.com/office/word/2010/wordml" xmlns:w15="http://schemas.microsoft.com/office/word/2012/wordml" xmlns:w16cid="http://schemas.microsoft.com/office/word/2016/wordml/cid" xmlns:w16se="http://schemas.microsoft.com/office/word/2015/wordml/symex" xmlns:wpg="http://schemas.microsoft.com/office/word/2010/wordprocessingGroup" xmlns:wpi="http://schemas.microsoft.com/office/word/2010/wordprocessingInk" xmlns:wne="http://schemas.microsoft.com/office/word/2006/wordml" xmlns:wps="http://schemas.microsoft.com/office/word/2010/wordprocessingShape" mc:Ignorable="w14 w15 w16se w16cid wp14">
+  <w:p>
+    <w:pPr>
+      <w:pStyle w:val="Footer"/>
+    </w:pPr>
+  </w:p>
+</w:ftr>
+</file>
+
 <file path=word/footnotes.xml><?xml version="1.0" encoding="utf-8"?>
 <w:footnotes xmlns:w="http://schemas.openxmlformats.org/wordprocessingml/2006/main" xmlns:m="http://schemas.openxmlformats.org/officeDocument/2006/math" xmlns:r="http://schemas.openxmlformats.org/officeDocument/2006/relationships" xmlns:o="urn:schemas-microsoft-com:office:office" xmlns:v="urn:schemas-microsoft-com:vml" xmlns:w10="urn:schemas-microsoft-com:office:word" xmlns:a="http://schemas.openxmlformats.org/drawingml/2006/main" xmlns:pic="http://schemas.openxmlformats.org/drawingml/2006/picture" xmlns:wp="http://schemas.openxmlformats.org/drawingml/2006/wordprocessingDrawing">
   <w:footnote w:type="continuationSeparator" w:id="0">
@@ -564,11 +659,550 @@
 </w:footnotes>
 </file>
 
+<file path=word/header1.xml><?xml version="1.0" encoding="utf-8"?>
+<w:hdr xmlns:wpc="http://schemas.microsoft.com/office/word/2010/wordprocessingCanvas" xmlns:cx="http://schemas.microsoft.com/office/drawing/2014/chartex" xmlns:cx1="http://schemas.microsoft.com/office/drawing/2015/9/8/chartex" xmlns:cx2="http://schemas.microsoft.com/office/drawing/2015/10/21/chartex" xmlns:cx3="http://schemas.microsoft.com/office/drawing/2016/5/9/chartex" xmlns:cx4="http://schemas.microsoft.com/office/drawing/2016/5/10/chartex" xmlns:cx5="http://schemas.microsoft.com/office/drawing/2016/5/11/chartex" xmlns:cx6="http://schemas.microsoft.com/office/drawing/2016/5/12/chartex" xmlns:cx7="http://schemas.microsoft.com/office/drawing/2016/5/13/chartex" xmlns:cx8="http://schemas.microsoft.com/office/drawing/2016/5/14/chartex" xmlns:mc="http://schemas.openxmlformats.org/markup-compatibility/2006" xmlns:aink="http://schemas.microsoft.com/office/drawing/2016/ink" xmlns:am3d="http://schemas.microsoft.com/office/drawing/2017/model3d" xmlns:o="urn:schemas-microsoft-com:office:office" xmlns:r="http://schemas.openxmlformats.org/officeDocument/2006/relationships" xmlns:m="http://schemas.openxmlformats.org/officeDocument/2006/math" xmlns:v="urn:schemas-microsoft-com:vml" xmlns:wp14="http://schemas.microsoft.com/office/word/2010/wordprocessingDrawing" xmlns:wp="http://schemas.openxmlformats.org/drawingml/2006/wordprocessingDrawing" xmlns:w10="urn:schemas-microsoft-com:office:word" xmlns:w="http://schemas.openxmlformats.org/wordprocessingml/2006/main" xmlns:w14="http://schemas.microsoft.com/office/word/2010/wordml" xmlns:w15="http://schemas.microsoft.com/office/word/2012/wordml" xmlns:w16cid="http://schemas.microsoft.com/office/word/2016/wordml/cid" xmlns:w16se="http://schemas.microsoft.com/office/word/2015/wordml/symex" xmlns:wpg="http://schemas.microsoft.com/office/word/2010/wordprocessingGroup" xmlns:wpi="http://schemas.microsoft.com/office/word/2010/wordprocessingInk" xmlns:wne="http://schemas.microsoft.com/office/word/2006/wordml" xmlns:wps="http://schemas.microsoft.com/office/word/2010/wordprocessingShape" mc:Ignorable="w14 w15 w16se w16cid wp14">
+  <w:p>
+    <w:pPr>
+      <w:pStyle w:val="Header"/>
+    </w:pPr>
+  </w:p>
+</w:hdr>
+</file>
+
+<file path=word/header2.xml><?xml version="1.0" encoding="utf-8"?>
+<w:hdr xmlns:wpc="http://schemas.microsoft.com/office/word/2010/wordprocessingCanvas" xmlns:cx="http://schemas.microsoft.com/office/drawing/2014/chartex" xmlns:cx1="http://schemas.microsoft.com/office/drawing/2015/9/8/chartex" xmlns:cx2="http://schemas.microsoft.com/office/drawing/2015/10/21/chartex" xmlns:cx3="http://schemas.microsoft.com/office/drawing/2016/5/9/chartex" xmlns:cx4="http://schemas.microsoft.com/office/drawing/2016/5/10/chartex" xmlns:cx5="http://schemas.microsoft.com/office/drawing/2016/5/11/chartex" xmlns:cx6="http://schemas.microsoft.com/office/drawing/2016/5/12/chartex" xmlns:cx7="http://schemas.microsoft.com/office/drawing/2016/5/13/chartex" xmlns:cx8="http://schemas.microsoft.com/office/drawing/2016/5/14/chartex" xmlns:mc="http://schemas.openxmlformats.org/markup-compatibility/2006" xmlns:aink="http://schemas.microsoft.com/office/drawing/2016/ink" xmlns:am3d="http://schemas.microsoft.com/office/drawing/2017/model3d" xmlns:o="urn:schemas-microsoft-com:office:office" xmlns:r="http://schemas.openxmlformats.org/officeDocument/2006/relationships" xmlns:m="http://schemas.openxmlformats.org/officeDocument/2006/math" xmlns:v="urn:schemas-microsoft-com:vml" xmlns:wp14="http://schemas.microsoft.com/office/word/2010/wordprocessingDrawing" xmlns:wp="http://schemas.openxmlformats.org/drawingml/2006/wordprocessingDrawing" xmlns:w10="urn:schemas-microsoft-com:office:word" xmlns:w="http://schemas.openxmlformats.org/wordprocessingml/2006/main" xmlns:w14="http://schemas.microsoft.com/office/word/2010/wordml" xmlns:w15="http://schemas.microsoft.com/office/word/2012/wordml" xmlns:w16cid="http://schemas.microsoft.com/office/word/2016/wordml/cid" xmlns:w16se="http://schemas.microsoft.com/office/word/2015/wordml/symex" xmlns:wpg="http://schemas.microsoft.com/office/word/2010/wordprocessingGroup" xmlns:wpi="http://schemas.microsoft.com/office/word/2010/wordprocessingInk" xmlns:wne="http://schemas.microsoft.com/office/word/2006/wordml" xmlns:wps="http://schemas.microsoft.com/office/word/2010/wordprocessingShape" mc:Ignorable="w14 w15 w16se w16cid wp14">
+  <w:p>
+    <w:pPr>
+      <w:pStyle w:val="Header"/>
+    </w:pPr>
+  </w:p>
+</w:hdr>
+</file>
+
+<file path=word/header3.xml><?xml version="1.0" encoding="utf-8"?>
+<w:hdr xmlns:wpc="http://schemas.microsoft.com/office/word/2010/wordprocessingCanvas" xmlns:cx="http://schemas.microsoft.com/office/drawing/2014/chartex" xmlns:cx1="http://schemas.microsoft.com/office/drawing/2015/9/8/chartex" xmlns:cx2="http://schemas.microsoft.com/office/drawing/2015/10/21/chartex" xmlns:cx3="http://schemas.microsoft.com/office/drawing/2016/5/9/chartex" xmlns:cx4="http://schemas.microsoft.com/office/drawing/2016/5/10/chartex" xmlns:cx5="http://schemas.microsoft.com/office/drawing/2016/5/11/chartex" xmlns:cx6="http://schemas.microsoft.com/office/drawing/2016/5/12/chartex" xmlns:cx7="http://schemas.microsoft.com/office/drawing/2016/5/13/chartex" xmlns:cx8="http://schemas.microsoft.com/office/drawing/2016/5/14/chartex" xmlns:mc="http://schemas.openxmlformats.org/markup-compatibility/2006" xmlns:aink="http://schemas.microsoft.com/office/drawing/2016/ink" xmlns:am3d="http://schemas.microsoft.com/office/drawing/2017/model3d" xmlns:o="urn:schemas-microsoft-com:office:office" xmlns:r="http://schemas.openxmlformats.org/officeDocument/2006/relationships" xmlns:m="http://schemas.openxmlformats.org/officeDocument/2006/math" xmlns:v="urn:schemas-microsoft-com:vml" xmlns:wp14="http://schemas.microsoft.com/office/word/2010/wordprocessingDrawing" xmlns:wp="http://schemas.openxmlformats.org/drawingml/2006/wordprocessingDrawing" xmlns:w10="urn:schemas-microsoft-com:office:word" xmlns:w="http://schemas.openxmlformats.org/wordprocessingml/2006/main" xmlns:w14="http://schemas.microsoft.com/office/word/2010/wordml" xmlns:w15="http://schemas.microsoft.com/office/word/2012/wordml" xmlns:w16cid="http://schemas.microsoft.com/office/word/2016/wordml/cid" xmlns:w16se="http://schemas.microsoft.com/office/word/2015/wordml/symex" xmlns:wpg="http://schemas.microsoft.com/office/word/2010/wordprocessingGroup" xmlns:wpi="http://schemas.microsoft.com/office/word/2010/wordprocessingInk" xmlns:wne="http://schemas.microsoft.com/office/word/2006/wordml" xmlns:wps="http://schemas.microsoft.com/office/word/2010/wordprocessingShape" mc:Ignorable="w14 w15 w16se w16cid wp14">
+  <w:p>
+    <w:pPr>
+      <w:pStyle w:val="Header"/>
+      <w:jc w:val="center"/>
+      <w:rPr>
+        <w:sz w:val="40"/>
+        <w:szCs w:val="40"/>
+      </w:rPr>
+    </w:pPr>
+    <w:bookmarkStart w:id="9" w:name="_GoBack"/>
+    <w:bookmarkEnd w:id="9"/>
+    <w:r>
+      <w:rPr>
+        <w:sz w:val="40"/>
+        <w:szCs w:val="40"/>
+      </w:rPr>
+      <w:t>Jeffrey W. Hollister</w:t>
+    </w:r>
+  </w:p>
+  <w:p>
+    <w:pPr>
+      <w:pStyle w:val="Header"/>
+      <w:jc w:val="center"/>
+      <w:rPr>
+        <w:sz w:val="22"/>
+        <w:szCs w:val="22"/>
+      </w:rPr>
+    </w:pPr>
+  </w:p>
+  <w:p>
+    <w:pPr>
+      <w:pStyle w:val="Header"/>
+      <w:jc w:val="center"/>
+      <w:rPr>
+        <w:sz w:val="22"/>
+        <w:szCs w:val="22"/>
+      </w:rPr>
+    </w:pPr>
+    <w:r>
+      <w:rPr>
+        <w:sz w:val="22"/>
+        <w:szCs w:val="22"/>
+      </w:rPr>
+      <w:t xml:space="preserve">email: </w:t>
+    </w:r>
+    <w:hyperlink r:id="rId1" w:history="1">
+      <w:r>
+        <w:rPr>
+          <w:rStyle w:val="Hyperlink"/>
+          <w:sz w:val="22"/>
+          <w:szCs w:val="22"/>
+        </w:rPr>
+        <w:t>hollister.jeff@epa.gov</w:t>
+      </w:r>
+    </w:hyperlink>
+    <w:r>
+      <w:rPr>
+        <w:sz w:val="22"/>
+        <w:szCs w:val="22"/>
+      </w:rPr>
+      <w:t xml:space="preserve">  website: </w:t>
+    </w:r>
+    <w:hyperlink r:id="rId2" w:history="1">
+      <w:r>
+        <w:rPr>
+          <w:rStyle w:val="Hyperlink"/>
+          <w:sz w:val="22"/>
+          <w:szCs w:val="22"/>
+        </w:rPr>
+        <w:t>https://jwhollister.com</w:t>
+      </w:r>
+    </w:hyperlink>
+    <w:r>
+      <w:rPr>
+        <w:sz w:val="22"/>
+        <w:szCs w:val="22"/>
+      </w:rPr>
+      <w:t xml:space="preserve"> </w:t>
+    </w:r>
+    <w:r>
+      <w:rPr>
+        <w:sz w:val="22"/>
+        <w:szCs w:val="22"/>
+      </w:rPr>
+      <w:br/>
+    </w:r>
+    <w:proofErr w:type="spellStart"/>
+    <w:r>
+      <w:rPr>
+        <w:sz w:val="22"/>
+        <w:szCs w:val="22"/>
+      </w:rPr>
+      <w:t>github</w:t>
+    </w:r>
+    <w:proofErr w:type="spellEnd"/>
+    <w:r>
+      <w:rPr>
+        <w:sz w:val="22"/>
+        <w:szCs w:val="22"/>
+      </w:rPr>
+      <w:t xml:space="preserve">: </w:t>
+    </w:r>
+    <w:hyperlink r:id="rId3" w:history="1">
+      <w:r>
+        <w:rPr>
+          <w:rStyle w:val="Hyperlink"/>
+          <w:sz w:val="22"/>
+          <w:szCs w:val="22"/>
+        </w:rPr>
+        <w:t>https://github.com/jhollist</w:t>
+      </w:r>
+    </w:hyperlink>
+    <w:r>
+      <w:rPr>
+        <w:sz w:val="22"/>
+        <w:szCs w:val="22"/>
+      </w:rPr>
+      <w:t xml:space="preserve"> work phone: 401 782 965</w:t>
+    </w:r>
+  </w:p>
+</w:hdr>
+</file>
+
 <file path=word/numbering.xml><?xml version="1.0" encoding="utf-8"?>
-<w:numbering xmlns:w="http://schemas.openxmlformats.org/wordprocessingml/2006/main">
-  <w:abstractNum w:abstractNumId="990">
-    <w:nsid w:val="170cd2de"/>
+<w:numbering xmlns:wpc="http://schemas.microsoft.com/office/word/2010/wordprocessingCanvas" xmlns:cx="http://schemas.microsoft.com/office/drawing/2014/chartex" xmlns:cx1="http://schemas.microsoft.com/office/drawing/2015/9/8/chartex" xmlns:cx2="http://schemas.microsoft.com/office/drawing/2015/10/21/chartex" xmlns:cx3="http://schemas.microsoft.com/office/drawing/2016/5/9/chartex" xmlns:cx4="http://schemas.microsoft.com/office/drawing/2016/5/10/chartex" xmlns:cx5="http://schemas.microsoft.com/office/drawing/2016/5/11/chartex" xmlns:cx6="http://schemas.microsoft.com/office/drawing/2016/5/12/chartex" xmlns:cx7="http://schemas.microsoft.com/office/drawing/2016/5/13/chartex" xmlns:cx8="http://schemas.microsoft.com/office/drawing/2016/5/14/chartex" xmlns:mc="http://schemas.openxmlformats.org/markup-compatibility/2006" xmlns:aink="http://schemas.microsoft.com/office/drawing/2016/ink" xmlns:am3d="http://schemas.microsoft.com/office/drawing/2017/model3d" xmlns:o="urn:schemas-microsoft-com:office:office" xmlns:r="http://schemas.openxmlformats.org/officeDocument/2006/relationships" xmlns:m="http://schemas.openxmlformats.org/officeDocument/2006/math" xmlns:v="urn:schemas-microsoft-com:vml" xmlns:wp14="http://schemas.microsoft.com/office/word/2010/wordprocessingDrawing" xmlns:wp="http://schemas.openxmlformats.org/drawingml/2006/wordprocessingDrawing" xmlns:w10="urn:schemas-microsoft-com:office:word" xmlns:w="http://schemas.openxmlformats.org/wordprocessingml/2006/main" xmlns:w14="http://schemas.microsoft.com/office/word/2010/wordml" xmlns:w15="http://schemas.microsoft.com/office/word/2012/wordml" xmlns:w16cid="http://schemas.microsoft.com/office/word/2016/wordml/cid" xmlns:w16se="http://schemas.microsoft.com/office/word/2015/wordml/symex" xmlns:wpg="http://schemas.microsoft.com/office/word/2010/wordprocessingGroup" xmlns:wpi="http://schemas.microsoft.com/office/word/2010/wordprocessingInk" xmlns:wne="http://schemas.microsoft.com/office/word/2006/wordml" xmlns:wps="http://schemas.microsoft.com/office/word/2010/wordprocessingShape" mc:Ignorable="w14 w15 w16se w16cid wp14">
+  <w:abstractNum w:abstractNumId="0" w15:restartNumberingAfterBreak="0">
+    <w:nsid w:val="EA454B4C"/>
     <w:multiLevelType w:val="multilevel"/>
+    <w:tmpl w:val="4BDCA8E6"/>
+    <w:lvl w:ilvl="0">
+      <w:numFmt w:val="bullet"/>
+      <w:lvlText w:val="•"/>
+      <w:lvlJc w:val="left"/>
+      <w:pPr>
+        <w:tabs>
+          <w:tab w:val="num" w:pos="0"/>
+        </w:tabs>
+        <w:ind w:left="480" w:hanging="480"/>
+      </w:pPr>
+    </w:lvl>
+    <w:lvl w:ilvl="1">
+      <w:numFmt w:val="bullet"/>
+      <w:lvlText w:val="–"/>
+      <w:lvlJc w:val="left"/>
+      <w:pPr>
+        <w:tabs>
+          <w:tab w:val="num" w:pos="720"/>
+        </w:tabs>
+        <w:ind w:left="1200" w:hanging="480"/>
+      </w:pPr>
+    </w:lvl>
+    <w:lvl w:ilvl="2">
+      <w:numFmt w:val="bullet"/>
+      <w:lvlText w:val="•"/>
+      <w:lvlJc w:val="left"/>
+      <w:pPr>
+        <w:tabs>
+          <w:tab w:val="num" w:pos="1440"/>
+        </w:tabs>
+        <w:ind w:left="1920" w:hanging="480"/>
+      </w:pPr>
+    </w:lvl>
+    <w:lvl w:ilvl="3">
+      <w:numFmt w:val="bullet"/>
+      <w:lvlText w:val="–"/>
+      <w:lvlJc w:val="left"/>
+      <w:pPr>
+        <w:tabs>
+          <w:tab w:val="num" w:pos="2160"/>
+        </w:tabs>
+        <w:ind w:left="2640" w:hanging="480"/>
+      </w:pPr>
+    </w:lvl>
+    <w:lvl w:ilvl="4">
+      <w:numFmt w:val="bullet"/>
+      <w:lvlText w:val="•"/>
+      <w:lvlJc w:val="left"/>
+      <w:pPr>
+        <w:tabs>
+          <w:tab w:val="num" w:pos="2880"/>
+        </w:tabs>
+        <w:ind w:left="3360" w:hanging="480"/>
+      </w:pPr>
+    </w:lvl>
+    <w:lvl w:ilvl="5">
+      <w:numFmt w:val="bullet"/>
+      <w:lvlText w:val="–"/>
+      <w:lvlJc w:val="left"/>
+      <w:pPr>
+        <w:tabs>
+          <w:tab w:val="num" w:pos="3600"/>
+        </w:tabs>
+        <w:ind w:left="4080" w:hanging="480"/>
+      </w:pPr>
+    </w:lvl>
+    <w:lvl w:ilvl="6">
+      <w:numFmt w:val="bullet"/>
+      <w:lvlText w:val="•"/>
+      <w:lvlJc w:val="left"/>
+      <w:pPr>
+        <w:tabs>
+          <w:tab w:val="num" w:pos="4320"/>
+        </w:tabs>
+        <w:ind w:left="4800" w:hanging="480"/>
+      </w:pPr>
+    </w:lvl>
+    <w:lvl w:ilvl="7">
+      <w:numFmt w:val="bullet"/>
+      <w:lvlText w:val="–"/>
+      <w:lvlJc w:val="left"/>
+      <w:pPr>
+        <w:tabs>
+          <w:tab w:val="num" w:pos="5040"/>
+        </w:tabs>
+        <w:ind w:left="5520" w:hanging="480"/>
+      </w:pPr>
+    </w:lvl>
+    <w:lvl w:ilvl="8">
+      <w:numFmt w:val="bullet"/>
+      <w:lvlText w:val="•"/>
+      <w:lvlJc w:val="left"/>
+      <w:pPr>
+        <w:tabs>
+          <w:tab w:val="num" w:pos="5760"/>
+        </w:tabs>
+        <w:ind w:left="6240" w:hanging="480"/>
+      </w:pPr>
+    </w:lvl>
+  </w:abstractNum>
+  <w:abstractNum w:abstractNumId="1" w15:restartNumberingAfterBreak="0">
+    <w:nsid w:val="FFFFFF7C"/>
+    <w:multiLevelType w:val="singleLevel"/>
+    <w:tmpl w:val="4C62B460"/>
+    <w:lvl w:ilvl="0">
+      <w:start w:val="1"/>
+      <w:numFmt w:val="decimal"/>
+      <w:lvlText w:val="%1."/>
+      <w:lvlJc w:val="left"/>
+      <w:pPr>
+        <w:tabs>
+          <w:tab w:val="num" w:pos="1800"/>
+        </w:tabs>
+        <w:ind w:left="1800" w:hanging="360"/>
+      </w:pPr>
+    </w:lvl>
+  </w:abstractNum>
+  <w:abstractNum w:abstractNumId="2" w15:restartNumberingAfterBreak="0">
+    <w:nsid w:val="FFFFFF7D"/>
+    <w:multiLevelType w:val="singleLevel"/>
+    <w:tmpl w:val="531CD9EC"/>
+    <w:lvl w:ilvl="0">
+      <w:start w:val="1"/>
+      <w:numFmt w:val="decimal"/>
+      <w:lvlText w:val="%1."/>
+      <w:lvlJc w:val="left"/>
+      <w:pPr>
+        <w:tabs>
+          <w:tab w:val="num" w:pos="1440"/>
+        </w:tabs>
+        <w:ind w:left="1440" w:hanging="360"/>
+      </w:pPr>
+    </w:lvl>
+  </w:abstractNum>
+  <w:abstractNum w:abstractNumId="3" w15:restartNumberingAfterBreak="0">
+    <w:nsid w:val="FFFFFF7E"/>
+    <w:multiLevelType w:val="singleLevel"/>
+    <w:tmpl w:val="FC6EBBCA"/>
+    <w:lvl w:ilvl="0">
+      <w:start w:val="1"/>
+      <w:numFmt w:val="decimal"/>
+      <w:lvlText w:val="%1."/>
+      <w:lvlJc w:val="left"/>
+      <w:pPr>
+        <w:tabs>
+          <w:tab w:val="num" w:pos="1080"/>
+        </w:tabs>
+        <w:ind w:left="1080" w:hanging="360"/>
+      </w:pPr>
+    </w:lvl>
+  </w:abstractNum>
+  <w:abstractNum w:abstractNumId="4" w15:restartNumberingAfterBreak="0">
+    <w:nsid w:val="FFFFFF7F"/>
+    <w:multiLevelType w:val="singleLevel"/>
+    <w:tmpl w:val="E978255E"/>
+    <w:lvl w:ilvl="0">
+      <w:start w:val="1"/>
+      <w:numFmt w:val="decimal"/>
+      <w:lvlText w:val="%1."/>
+      <w:lvlJc w:val="left"/>
+      <w:pPr>
+        <w:tabs>
+          <w:tab w:val="num" w:pos="720"/>
+        </w:tabs>
+        <w:ind w:left="720" w:hanging="360"/>
+      </w:pPr>
+    </w:lvl>
+  </w:abstractNum>
+  <w:abstractNum w:abstractNumId="5" w15:restartNumberingAfterBreak="0">
+    <w:nsid w:val="FFFFFF80"/>
+    <w:multiLevelType w:val="singleLevel"/>
+    <w:tmpl w:val="FACADE08"/>
+    <w:lvl w:ilvl="0">
+      <w:start w:val="1"/>
+      <w:numFmt w:val="bullet"/>
+      <w:lvlText w:val=""/>
+      <w:lvlJc w:val="left"/>
+      <w:pPr>
+        <w:tabs>
+          <w:tab w:val="num" w:pos="1800"/>
+        </w:tabs>
+        <w:ind w:left="1800" w:hanging="360"/>
+      </w:pPr>
+      <w:rPr>
+        <w:rFonts w:ascii="Symbol" w:hAnsi="Symbol" w:hint="default"/>
+      </w:rPr>
+    </w:lvl>
+  </w:abstractNum>
+  <w:abstractNum w:abstractNumId="6" w15:restartNumberingAfterBreak="0">
+    <w:nsid w:val="FFFFFF81"/>
+    <w:multiLevelType w:val="singleLevel"/>
+    <w:tmpl w:val="F708B632"/>
+    <w:lvl w:ilvl="0">
+      <w:start w:val="1"/>
+      <w:numFmt w:val="bullet"/>
+      <w:lvlText w:val=""/>
+      <w:lvlJc w:val="left"/>
+      <w:pPr>
+        <w:tabs>
+          <w:tab w:val="num" w:pos="1440"/>
+        </w:tabs>
+        <w:ind w:left="1440" w:hanging="360"/>
+      </w:pPr>
+      <w:rPr>
+        <w:rFonts w:ascii="Symbol" w:hAnsi="Symbol" w:hint="default"/>
+      </w:rPr>
+    </w:lvl>
+  </w:abstractNum>
+  <w:abstractNum w:abstractNumId="7" w15:restartNumberingAfterBreak="0">
+    <w:nsid w:val="FFFFFF82"/>
+    <w:multiLevelType w:val="singleLevel"/>
+    <w:tmpl w:val="339E8DDE"/>
+    <w:lvl w:ilvl="0">
+      <w:start w:val="1"/>
+      <w:numFmt w:val="bullet"/>
+      <w:lvlText w:val=""/>
+      <w:lvlJc w:val="left"/>
+      <w:pPr>
+        <w:tabs>
+          <w:tab w:val="num" w:pos="1080"/>
+        </w:tabs>
+        <w:ind w:left="1080" w:hanging="360"/>
+      </w:pPr>
+      <w:rPr>
+        <w:rFonts w:ascii="Symbol" w:hAnsi="Symbol" w:hint="default"/>
+      </w:rPr>
+    </w:lvl>
+  </w:abstractNum>
+  <w:abstractNum w:abstractNumId="8" w15:restartNumberingAfterBreak="0">
+    <w:nsid w:val="FFFFFF83"/>
+    <w:multiLevelType w:val="singleLevel"/>
+    <w:tmpl w:val="635070C8"/>
+    <w:lvl w:ilvl="0">
+      <w:start w:val="1"/>
+      <w:numFmt w:val="bullet"/>
+      <w:lvlText w:val=""/>
+      <w:lvlJc w:val="left"/>
+      <w:pPr>
+        <w:tabs>
+          <w:tab w:val="num" w:pos="720"/>
+        </w:tabs>
+        <w:ind w:left="720" w:hanging="360"/>
+      </w:pPr>
+      <w:rPr>
+        <w:rFonts w:ascii="Symbol" w:hAnsi="Symbol" w:hint="default"/>
+      </w:rPr>
+    </w:lvl>
+  </w:abstractNum>
+  <w:abstractNum w:abstractNumId="9" w15:restartNumberingAfterBreak="0">
+    <w:nsid w:val="FFFFFF88"/>
+    <w:multiLevelType w:val="singleLevel"/>
+    <w:tmpl w:val="994C7E0E"/>
+    <w:lvl w:ilvl="0">
+      <w:start w:val="1"/>
+      <w:numFmt w:val="decimal"/>
+      <w:lvlText w:val="%1."/>
+      <w:lvlJc w:val="left"/>
+      <w:pPr>
+        <w:tabs>
+          <w:tab w:val="num" w:pos="360"/>
+        </w:tabs>
+        <w:ind w:left="360" w:hanging="360"/>
+      </w:pPr>
+    </w:lvl>
+  </w:abstractNum>
+  <w:abstractNum w:abstractNumId="10" w15:restartNumberingAfterBreak="0">
+    <w:nsid w:val="FFFFFF89"/>
+    <w:multiLevelType w:val="singleLevel"/>
+    <w:tmpl w:val="4790CF50"/>
+    <w:lvl w:ilvl="0">
+      <w:start w:val="1"/>
+      <w:numFmt w:val="bullet"/>
+      <w:lvlText w:val=""/>
+      <w:lvlJc w:val="left"/>
+      <w:pPr>
+        <w:tabs>
+          <w:tab w:val="num" w:pos="360"/>
+        </w:tabs>
+        <w:ind w:left="360" w:hanging="360"/>
+      </w:pPr>
+      <w:rPr>
+        <w:rFonts w:ascii="Symbol" w:hAnsi="Symbol" w:hint="default"/>
+      </w:rPr>
+    </w:lvl>
+  </w:abstractNum>
+  <w:abstractNum w:abstractNumId="11" w15:restartNumberingAfterBreak="0">
+    <w:nsid w:val="170CD2DE"/>
+    <w:multiLevelType w:val="multilevel"/>
+    <w:tmpl w:val="568EEE60"/>
+    <w:lvl w:ilvl="0">
+      <w:numFmt w:val="bullet"/>
+      <w:lvlText w:val=" "/>
+      <w:lvlJc w:val="left"/>
+      <w:pPr>
+        <w:tabs>
+          <w:tab w:val="num" w:pos="0"/>
+        </w:tabs>
+        <w:ind w:left="480" w:hanging="480"/>
+      </w:pPr>
+    </w:lvl>
+    <w:lvl w:ilvl="1">
+      <w:numFmt w:val="bullet"/>
+      <w:lvlText w:val=" "/>
+      <w:lvlJc w:val="left"/>
+      <w:pPr>
+        <w:tabs>
+          <w:tab w:val="num" w:pos="720"/>
+        </w:tabs>
+        <w:ind w:left="1200" w:hanging="480"/>
+      </w:pPr>
+    </w:lvl>
+    <w:lvl w:ilvl="2">
+      <w:numFmt w:val="bullet"/>
+      <w:lvlText w:val=" "/>
+      <w:lvlJc w:val="left"/>
+      <w:pPr>
+        <w:tabs>
+          <w:tab w:val="num" w:pos="1440"/>
+        </w:tabs>
+        <w:ind w:left="1920" w:hanging="480"/>
+      </w:pPr>
+    </w:lvl>
+    <w:lvl w:ilvl="3">
+      <w:numFmt w:val="bullet"/>
+      <w:lvlText w:val=" "/>
+      <w:lvlJc w:val="left"/>
+      <w:pPr>
+        <w:tabs>
+          <w:tab w:val="num" w:pos="2160"/>
+        </w:tabs>
+        <w:ind w:left="2640" w:hanging="480"/>
+      </w:pPr>
+    </w:lvl>
+    <w:lvl w:ilvl="4">
+      <w:numFmt w:val="bullet"/>
+      <w:lvlText w:val=" "/>
+      <w:lvlJc w:val="left"/>
+      <w:pPr>
+        <w:tabs>
+          <w:tab w:val="num" w:pos="2880"/>
+        </w:tabs>
+        <w:ind w:left="3360" w:hanging="480"/>
+      </w:pPr>
+    </w:lvl>
+    <w:lvl w:ilvl="5">
+      <w:numFmt w:val="bullet"/>
+      <w:lvlText w:val=" "/>
+      <w:lvlJc w:val="left"/>
+      <w:pPr>
+        <w:tabs>
+          <w:tab w:val="num" w:pos="3600"/>
+        </w:tabs>
+        <w:ind w:left="4080" w:hanging="480"/>
+      </w:pPr>
+    </w:lvl>
+    <w:lvl w:ilvl="6">
+      <w:numFmt w:val="bullet"/>
+      <w:lvlText w:val=" "/>
+      <w:lvlJc w:val="left"/>
+      <w:pPr>
+        <w:tabs>
+          <w:tab w:val="num" w:pos="4320"/>
+        </w:tabs>
+        <w:ind w:left="4800" w:hanging="480"/>
+      </w:pPr>
+    </w:lvl>
+    <w:lvl w:ilvl="7">
+      <w:numFmt w:val="bullet"/>
+      <w:lvlText w:val=" "/>
+      <w:lvlJc w:val="left"/>
+      <w:pPr>
+        <w:tabs>
+          <w:tab w:val="num" w:pos="5040"/>
+        </w:tabs>
+        <w:ind w:left="5520" w:hanging="480"/>
+      </w:pPr>
+    </w:lvl>
+    <w:lvl w:ilvl="8">
+      <w:numFmt w:val="bullet"/>
+      <w:lvlText w:val=" "/>
+      <w:lvlJc w:val="left"/>
+      <w:pPr>
+        <w:tabs>
+          <w:tab w:val="num" w:pos="5760"/>
+        </w:tabs>
+        <w:ind w:left="6240" w:hanging="480"/>
+      </w:pPr>
+    </w:lvl>
+  </w:abstractNum>
+  <w:abstractNum w:abstractNumId="12" w15:restartNumberingAfterBreak="0">
+    <w:nsid w:val="2C1AE401"/>
+    <w:multiLevelType w:val="multilevel"/>
+    <w:tmpl w:val="61DA4D8C"/>
     <w:lvl w:ilvl="0">
       <w:numFmt w:val="bullet"/>
       <w:lvlText w:val=" "/>
@@ -875,12 +1509,84 @@
       </w:pPr>
     </w:lvl>
   </w:abstractNum>
+  <w:num w:numId="1">
+    <w:abstractNumId w:val="11"/>
+  </w:num>
+  <w:num w:numId="2">
+    <w:abstractNumId w:val="11"/>
+  </w:num>
+  <w:num w:numId="3">
+    <w:abstractNumId w:val="0"/>
+  </w:num>
+  <w:num w:numId="4">
+    <w:abstractNumId w:val="0"/>
+  </w:num>
+  <w:num w:numId="5">
+    <w:abstractNumId w:val="0"/>
+  </w:num>
+  <w:num w:numId="6">
+    <w:abstractNumId w:val="12"/>
+  </w:num>
+  <w:num w:numId="7">
+    <w:abstractNumId w:val="0"/>
+  </w:num>
+  <w:num w:numId="8">
+    <w:abstractNumId w:val="0"/>
+  </w:num>
+  <w:num w:numId="9">
+    <w:abstractNumId w:val="0"/>
+  </w:num>
+  <w:num w:numId="10">
+    <w:abstractNumId w:val="0"/>
+  </w:num>
+  <w:num w:numId="11">
+    <w:abstractNumId w:val="0"/>
+  </w:num>
+  <w:num w:numId="12">
+    <w:abstractNumId w:val="0"/>
+  </w:num>
+  <w:num w:numId="13">
+    <w:abstractNumId w:val="0"/>
+  </w:num>
+  <w:num w:numId="14">
+    <w:abstractNumId w:val="0"/>
+  </w:num>
+  <w:num w:numId="15">
+    <w:abstractNumId w:val="0"/>
+  </w:num>
+  <w:num w:numId="16">
+    <w:abstractNumId w:val="10"/>
+  </w:num>
+  <w:num w:numId="17">
+    <w:abstractNumId w:val="8"/>
+  </w:num>
+  <w:num w:numId="18">
+    <w:abstractNumId w:val="7"/>
+  </w:num>
+  <w:num w:numId="19">
+    <w:abstractNumId w:val="6"/>
+  </w:num>
+  <w:num w:numId="20">
+    <w:abstractNumId w:val="5"/>
+  </w:num>
+  <w:num w:numId="21">
+    <w:abstractNumId w:val="9"/>
+  </w:num>
+  <w:num w:numId="22">
+    <w:abstractNumId w:val="4"/>
+  </w:num>
+  <w:num w:numId="23">
+    <w:abstractNumId w:val="3"/>
+  </w:num>
+  <w:num w:numId="24">
+    <w:abstractNumId w:val="2"/>
+  </w:num>
+  <w:num w:numId="25">
+    <w:abstractNumId w:val="1"/>
+  </w:num>
   <w:num w:numId="1000">
     <w:abstractNumId w:val="990"/>
   </w:num>
-  <w:num w:numId="1000">
-    <w:abstractNumId w:val="990"/>
-  </w:num>
   <w:num w:numId="1001">
     <w:abstractNumId w:val="991"/>
   </w:num>
@@ -888,13 +1594,31 @@
     <w:abstractNumId w:val="991"/>
   </w:num>
   <w:num w:numId="1003">
+    <w:abstractNumId w:val="991"/>
+  </w:num>
+  <w:num w:numId="1004">
+    <w:abstractNumId w:val="991"/>
+  </w:num>
+  <w:num w:numId="1005">
+    <w:abstractNumId w:val="991"/>
+  </w:num>
+  <w:num w:numId="1006">
+    <w:abstractNumId w:val="991"/>
+  </w:num>
+  <w:num w:numId="1007">
+    <w:abstractNumId w:val="991"/>
+  </w:num>
+  <w:num w:numId="1008">
+    <w:abstractNumId w:val="991"/>
+  </w:num>
+  <w:num w:numId="1009">
     <w:abstractNumId w:val="991"/>
   </w:num>
 </w:numbering>
 </file>
 
 <file path=word/styles.xml><?xml version="1.0" encoding="utf-8"?>
-<w:styles xmlns:r="http://schemas.openxmlformats.org/officeDocument/2006/relationships" xmlns:w="http://schemas.openxmlformats.org/wordprocessingml/2006/main">
+<w:styles xmlns:mc="http://schemas.openxmlformats.org/markup-compatibility/2006" xmlns:r="http://schemas.openxmlformats.org/officeDocument/2006/relationships" xmlns:w="http://schemas.openxmlformats.org/wordprocessingml/2006/main" xmlns:w14="http://schemas.microsoft.com/office/word/2010/wordml" xmlns:w15="http://schemas.microsoft.com/office/word/2012/wordml" xmlns:w16cid="http://schemas.microsoft.com/office/word/2016/wordml/cid" xmlns:w16se="http://schemas.microsoft.com/office/word/2015/wordml/symex" mc:Ignorable="w14 w15 w16se w16cid">
   <w:docDefaults>
     <w:rPrDefault>
       <w:rPr>
@@ -910,33 +1634,581 @@
       </w:pPr>
     </w:pPrDefault>
   </w:docDefaults>
-  <w:latentStyles w:defLockedState="0" w:defUIPriority="0" w:defSemiHidden="0" w:defUnhideWhenUsed="0" w:defQFormat="0" w:count="276"/>
+  <w:latentStyles w:defLockedState="0" w:defUIPriority="0" w:defSemiHidden="0" w:defUnhideWhenUsed="0" w:defQFormat="0" w:count="375">
+    <w:lsdException w:name="heading 6" w:semiHidden="1" w:unhideWhenUsed="1"/>
+    <w:lsdException w:name="index 3" w:semiHidden="1" w:unhideWhenUsed="1"/>
+    <w:lsdException w:name="index 4" w:semiHidden="1" w:unhideWhenUsed="1"/>
+    <w:lsdException w:name="index 5" w:semiHidden="1" w:unhideWhenUsed="1"/>
+    <w:lsdException w:name="index 6" w:semiHidden="1" w:unhideWhenUsed="1"/>
+    <w:lsdException w:name="index 7" w:semiHidden="1" w:unhideWhenUsed="1"/>
+    <w:lsdException w:name="index 8" w:semiHidden="1" w:unhideWhenUsed="1"/>
+    <w:lsdException w:name="index 9" w:semiHidden="1" w:unhideWhenUsed="1"/>
+    <w:lsdException w:name="toc 1" w:semiHidden="1" w:unhideWhenUsed="1"/>
+    <w:lsdException w:name="toc 2" w:semiHidden="1" w:unhideWhenUsed="1"/>
+    <w:lsdException w:name="toc 3" w:semiHidden="1" w:unhideWhenUsed="1"/>
+    <w:lsdException w:name="toc 4" w:semiHidden="1" w:unhideWhenUsed="1"/>
+    <w:lsdException w:name="toc 5" w:semiHidden="1" w:unhideWhenUsed="1"/>
+    <w:lsdException w:name="toc 6" w:semiHidden="1" w:unhideWhenUsed="1"/>
+    <w:lsdException w:name="toc 7" w:semiHidden="1" w:unhideWhenUsed="1"/>
+    <w:lsdException w:name="toc 8" w:semiHidden="1" w:unhideWhenUsed="1"/>
+    <w:lsdException w:name="toc 9" w:semiHidden="1" w:unhideWhenUsed="1"/>
+    <w:lsdException w:name="Normal Indent" w:semiHidden="1" w:unhideWhenUsed="1"/>
+    <w:lsdException w:name="footnote text" w:semiHidden="1" w:unhideWhenUsed="1"/>
+    <w:lsdException w:name="annotation text" w:semiHidden="1" w:unhideWhenUsed="1"/>
+    <w:lsdException w:name="header" w:semiHidden="1" w:uiPriority="99" w:unhideWhenUsed="1"/>
+    <w:lsdException w:name="footer" w:semiHidden="1" w:unhideWhenUsed="1"/>
+    <w:lsdException w:name="index heading" w:semiHidden="1" w:unhideWhenUsed="1"/>
+    <w:lsdException w:name="caption" w:semiHidden="1" w:unhideWhenUsed="1"/>
+    <w:lsdException w:name="table of figures" w:semiHidden="1" w:unhideWhenUsed="1"/>
+    <w:lsdException w:name="envelope address" w:semiHidden="1" w:unhideWhenUsed="1"/>
+    <w:lsdException w:name="envelope return" w:semiHidden="1" w:unhideWhenUsed="1"/>
+    <w:lsdException w:name="footnote reference" w:semiHidden="1" w:unhideWhenUsed="1"/>
+    <w:lsdException w:name="annotation reference" w:semiHidden="1" w:unhideWhenUsed="1"/>
+    <w:lsdException w:name="line number" w:semiHidden="1" w:unhideWhenUsed="1"/>
+    <w:lsdException w:name="page number" w:semiHidden="1" w:unhideWhenUsed="1"/>
+    <w:lsdException w:name="endnote reference" w:semiHidden="1" w:unhideWhenUsed="1"/>
+    <w:lsdException w:name="endnote text" w:semiHidden="1" w:unhideWhenUsed="1"/>
+    <w:lsdException w:name="table of authorities" w:semiHidden="1" w:unhideWhenUsed="1"/>
+    <w:lsdException w:name="macro" w:semiHidden="1" w:unhideWhenUsed="1"/>
+    <w:lsdException w:name="toa heading" w:semiHidden="1" w:unhideWhenUsed="1"/>
+    <w:lsdException w:name="List" w:semiHidden="1" w:unhideWhenUsed="1"/>
+    <w:lsdException w:name="List Bullet" w:semiHidden="1" w:unhideWhenUsed="1"/>
+    <w:lsdException w:name="List Number" w:semiHidden="1" w:unhideWhenUsed="1"/>
+    <w:lsdException w:name="List 2" w:semiHidden="1" w:unhideWhenUsed="1"/>
+    <w:lsdException w:name="List 3" w:semiHidden="1" w:unhideWhenUsed="1"/>
+    <w:lsdException w:name="List 4" w:semiHidden="1" w:unhideWhenUsed="1"/>
+    <w:lsdException w:name="List 5" w:semiHidden="1" w:unhideWhenUsed="1"/>
+    <w:lsdException w:name="List Bullet 3" w:semiHidden="1" w:unhideWhenUsed="1"/>
+    <w:lsdException w:name="List Bullet 4" w:semiHidden="1" w:unhideWhenUsed="1"/>
+    <w:lsdException w:name="List Number 3" w:semiHidden="1" w:unhideWhenUsed="1"/>
+    <w:lsdException w:name="List Number 4" w:semiHidden="1" w:unhideWhenUsed="1"/>
+    <w:lsdException w:name="List Number 5" w:semiHidden="1" w:unhideWhenUsed="1"/>
+    <w:lsdException w:name="Closing" w:semiHidden="1" w:unhideWhenUsed="1"/>
+    <w:lsdException w:name="Signature" w:semiHidden="1" w:unhideWhenUsed="1"/>
+    <w:lsdException w:name="Default Paragraph Font" w:semiHidden="1" w:unhideWhenUsed="1"/>
+    <w:lsdException w:name="Body Text" w:semiHidden="1" w:unhideWhenUsed="1"/>
+    <w:lsdException w:name="Body Text Indent" w:semiHidden="1" w:unhideWhenUsed="1"/>
+    <w:lsdException w:name="List Continue" w:semiHidden="1" w:unhideWhenUsed="1"/>
+    <w:lsdException w:name="List Continue 2" w:semiHidden="1" w:unhideWhenUsed="1"/>
+    <w:lsdException w:name="List Continue 3" w:semiHidden="1" w:unhideWhenUsed="1"/>
+    <w:lsdException w:name="List Continue 4" w:semiHidden="1" w:unhideWhenUsed="1"/>
+    <w:lsdException w:name="List Continue 5" w:semiHidden="1" w:unhideWhenUsed="1"/>
+    <w:lsdException w:name="Message Header" w:semiHidden="1" w:unhideWhenUsed="1"/>
+    <w:lsdException w:name="Salutation" w:semiHidden="1" w:unhideWhenUsed="1"/>
+    <w:lsdException w:name="Date" w:semiHidden="1" w:unhideWhenUsed="1"/>
+    <w:lsdException w:name="Body Text First Indent" w:semiHidden="1" w:unhideWhenUsed="1"/>
+    <w:lsdException w:name="Body Text First Indent 2" w:semiHidden="1" w:unhideWhenUsed="1"/>
+    <w:lsdException w:name="Body Text Indent 3" w:semiHidden="1" w:unhideWhenUsed="1"/>
+    <w:lsdException w:name="Block Text" w:semiHidden="1" w:unhideWhenUsed="1"/>
+    <w:lsdException w:name="Hyperlink" w:semiHidden="1" w:unhideWhenUsed="1"/>
+    <w:lsdException w:name="FollowedHyperlink" w:semiHidden="1" w:unhideWhenUsed="1"/>
+    <w:lsdException w:name="Document Map" w:semiHidden="1" w:unhideWhenUsed="1"/>
+    <w:lsdException w:name="Plain Text" w:semiHidden="1" w:unhideWhenUsed="1"/>
+    <w:lsdException w:name="E-mail Signature" w:semiHidden="1" w:unhideWhenUsed="1"/>
+    <w:lsdException w:name="HTML Top of Form" w:semiHidden="1" w:unhideWhenUsed="1"/>
+    <w:lsdException w:name="HTML Bottom of Form" w:semiHidden="1" w:unhideWhenUsed="1"/>
+    <w:lsdException w:name="Normal (Web)" w:semiHidden="1" w:unhideWhenUsed="1"/>
+    <w:lsdException w:name="HTML Acronym" w:semiHidden="1" w:unhideWhenUsed="1"/>
+    <w:lsdException w:name="HTML Address" w:semiHidden="1" w:unhideWhenUsed="1"/>
+    <w:lsdException w:name="HTML Cite" w:semiHidden="1" w:unhideWhenUsed="1"/>
+    <w:lsdException w:name="HTML Code" w:semiHidden="1" w:unhideWhenUsed="1"/>
+    <w:lsdException w:name="HTML Definition" w:semiHidden="1" w:unhideWhenUsed="1"/>
+    <w:lsdException w:name="HTML Keyboard" w:semiHidden="1" w:unhideWhenUsed="1"/>
+    <w:lsdException w:name="HTML Preformatted" w:semiHidden="1" w:unhideWhenUsed="1"/>
+    <w:lsdException w:name="HTML Sample" w:semiHidden="1" w:unhideWhenUsed="1"/>
+    <w:lsdException w:name="HTML Typewriter" w:semiHidden="1" w:unhideWhenUsed="1"/>
+    <w:lsdException w:name="HTML Variable" w:semiHidden="1" w:unhideWhenUsed="1"/>
+    <w:lsdException w:name="Normal Table" w:semiHidden="1" w:unhideWhenUsed="1"/>
+    <w:lsdException w:name="annotation subject" w:semiHidden="1" w:unhideWhenUsed="1"/>
+    <w:lsdException w:name="No List" w:semiHidden="1" w:unhideWhenUsed="1"/>
+    <w:lsdException w:name="Outline List 1" w:semiHidden="1" w:unhideWhenUsed="1"/>
+    <w:lsdException w:name="Outline List 2" w:semiHidden="1" w:unhideWhenUsed="1"/>
+    <w:lsdException w:name="Outline List 3" w:semiHidden="1" w:unhideWhenUsed="1"/>
+    <w:lsdException w:name="Table Simple 1" w:semiHidden="1" w:unhideWhenUsed="1"/>
+    <w:lsdException w:name="Table Simple 2" w:semiHidden="1" w:unhideWhenUsed="1"/>
+    <w:lsdException w:name="Table Simple 3" w:semiHidden="1" w:unhideWhenUsed="1"/>
+    <w:lsdException w:name="Table Classic 1" w:semiHidden="1" w:unhideWhenUsed="1"/>
+    <w:lsdException w:name="Table Classic 2" w:semiHidden="1" w:unhideWhenUsed="1"/>
+    <w:lsdException w:name="Table Classic 3" w:semiHidden="1" w:unhideWhenUsed="1"/>
+    <w:lsdException w:name="Table Classic 4" w:semiHidden="1" w:unhideWhenUsed="1"/>
+    <w:lsdException w:name="Table Colorful 1" w:semiHidden="1" w:unhideWhenUsed="1"/>
+    <w:lsdException w:name="Table Colorful 2" w:semiHidden="1" w:unhideWhenUsed="1"/>
+    <w:lsdException w:name="Table Colorful 3" w:semiHidden="1" w:unhideWhenUsed="1"/>
+    <w:lsdException w:name="Table Columns 1" w:semiHidden="1" w:unhideWhenUsed="1"/>
+    <w:lsdException w:name="Table Columns 2" w:semiHidden="1" w:unhideWhenUsed="1"/>
+    <w:lsdException w:name="Table Columns 3" w:semiHidden="1" w:unhideWhenUsed="1"/>
+    <w:lsdException w:name="Table Columns 4" w:semiHidden="1" w:unhideWhenUsed="1"/>
+    <w:lsdException w:name="Table Columns 5" w:semiHidden="1" w:unhideWhenUsed="1"/>
+    <w:lsdException w:name="Table Grid 1" w:semiHidden="1" w:unhideWhenUsed="1"/>
+    <w:lsdException w:name="Table Grid 2" w:semiHidden="1" w:unhideWhenUsed="1"/>
+    <w:lsdException w:name="Table Grid 3" w:semiHidden="1" w:unhideWhenUsed="1"/>
+    <w:lsdException w:name="Table Grid 4" w:semiHidden="1" w:unhideWhenUsed="1"/>
+    <w:lsdException w:name="Table Grid 5" w:semiHidden="1" w:unhideWhenUsed="1"/>
+    <w:lsdException w:name="Table Grid 6" w:semiHidden="1" w:unhideWhenUsed="1"/>
+    <w:lsdException w:name="Table Grid 7" w:semiHidden="1" w:unhideWhenUsed="1"/>
+    <w:lsdException w:name="Table Grid 8" w:semiHidden="1" w:unhideWhenUsed="1"/>
+    <w:lsdException w:name="Table List 1" w:semiHidden="1" w:unhideWhenUsed="1"/>
+    <w:lsdException w:name="Table List 2" w:semiHidden="1" w:unhideWhenUsed="1"/>
+    <w:lsdException w:name="Table List 3" w:semiHidden="1" w:unhideWhenUsed="1"/>
+    <w:lsdException w:name="Table List 4" w:semiHidden="1" w:unhideWhenUsed="1"/>
+    <w:lsdException w:name="Table List 5" w:semiHidden="1" w:unhideWhenUsed="1"/>
+    <w:lsdException w:name="Table List 6" w:semiHidden="1" w:unhideWhenUsed="1"/>
+    <w:lsdException w:name="Table List 7" w:semiHidden="1" w:unhideWhenUsed="1"/>
+    <w:lsdException w:name="Table List 8" w:semiHidden="1" w:unhideWhenUsed="1"/>
+    <w:lsdException w:name="Table 3D effects 1" w:semiHidden="1" w:unhideWhenUsed="1"/>
+    <w:lsdException w:name="Table 3D effects 2" w:semiHidden="1" w:unhideWhenUsed="1"/>
+    <w:lsdException w:name="Table 3D effects 3" w:semiHidden="1" w:unhideWhenUsed="1"/>
+    <w:lsdException w:name="Table Contemporary" w:semiHidden="1" w:unhideWhenUsed="1"/>
+    <w:lsdException w:name="Table Elegant" w:semiHidden="1" w:unhideWhenUsed="1"/>
+    <w:lsdException w:name="Table Professional" w:semiHidden="1" w:unhideWhenUsed="1"/>
+    <w:lsdException w:name="Table Subtle 1" w:semiHidden="1" w:unhideWhenUsed="1"/>
+    <w:lsdException w:name="Table Subtle 2" w:semiHidden="1" w:unhideWhenUsed="1"/>
+    <w:lsdException w:name="Table Web 1" w:semiHidden="1" w:unhideWhenUsed="1"/>
+    <w:lsdException w:name="Table Web 2" w:semiHidden="1" w:unhideWhenUsed="1"/>
+    <w:lsdException w:name="Table Web 3" w:semiHidden="1" w:unhideWhenUsed="1"/>
+    <w:lsdException w:name="Balloon Text" w:semiHidden="1" w:unhideWhenUsed="1"/>
+    <w:lsdException w:name="Table Theme" w:semiHidden="1" w:unhideWhenUsed="1"/>
+    <w:lsdException w:name="Placeholder Text" w:semiHidden="1"/>
+    <w:lsdException w:name="Light Shading"/>
+    <w:lsdException w:name="Light List"/>
+    <w:lsdException w:name="Light Grid"/>
+    <w:lsdException w:name="Medium Shading 1"/>
+    <w:lsdException w:name="Medium Shading 2"/>
+    <w:lsdException w:name="Medium List 1"/>
+    <w:lsdException w:name="Medium List 2"/>
+    <w:lsdException w:name="Medium Grid 1"/>
+    <w:lsdException w:name="Medium Grid 2"/>
+    <w:lsdException w:name="Medium Grid 3"/>
+    <w:lsdException w:name="Dark List"/>
+    <w:lsdException w:name="Colorful Shading"/>
+    <w:lsdException w:name="Colorful List"/>
+    <w:lsdException w:name="Colorful Grid"/>
+    <w:lsdException w:name="Light Shading Accent 1"/>
+    <w:lsdException w:name="Light List Accent 1"/>
+    <w:lsdException w:name="Light Grid Accent 1"/>
+    <w:lsdException w:name="Medium Shading 1 Accent 1"/>
+    <w:lsdException w:name="Medium Shading 2 Accent 1"/>
+    <w:lsdException w:name="Medium List 1 Accent 1"/>
+    <w:lsdException w:name="Revision" w:semiHidden="1"/>
+    <w:lsdException w:name="Medium List 2 Accent 1"/>
+    <w:lsdException w:name="Medium Grid 1 Accent 1"/>
+    <w:lsdException w:name="Medium Grid 2 Accent 1"/>
+    <w:lsdException w:name="Medium Grid 3 Accent 1"/>
+    <w:lsdException w:name="Dark List Accent 1"/>
+    <w:lsdException w:name="Colorful Shading Accent 1"/>
+    <w:lsdException w:name="Colorful List Accent 1"/>
+    <w:lsdException w:name="Colorful Grid Accent 1"/>
+    <w:lsdException w:name="Light Shading Accent 2"/>
+    <w:lsdException w:name="Light List Accent 2"/>
+    <w:lsdException w:name="Light Grid Accent 2"/>
+    <w:lsdException w:name="Medium Shading 1 Accent 2"/>
+    <w:lsdException w:name="Medium Shading 2 Accent 2"/>
+    <w:lsdException w:name="Medium List 1 Accent 2"/>
+    <w:lsdException w:name="Medium List 2 Accent 2"/>
+    <w:lsdException w:name="Medium Grid 1 Accent 2"/>
+    <w:lsdException w:name="Medium Grid 2 Accent 2"/>
+    <w:lsdException w:name="Medium Grid 3 Accent 2"/>
+    <w:lsdException w:name="Dark List Accent 2"/>
+    <w:lsdException w:name="Colorful Shading Accent 2"/>
+    <w:lsdException w:name="Colorful List Accent 2"/>
+    <w:lsdException w:name="Colorful Grid Accent 2"/>
+    <w:lsdException w:name="Light Shading Accent 3"/>
+    <w:lsdException w:name="Light List Accent 3"/>
+    <w:lsdException w:name="Light Grid Accent 3"/>
+    <w:lsdException w:name="Medium Shading 1 Accent 3"/>
+    <w:lsdException w:name="Medium Shading 2 Accent 3"/>
+    <w:lsdException w:name="Medium List 1 Accent 3"/>
+    <w:lsdException w:name="Medium List 2 Accent 3"/>
+    <w:lsdException w:name="Medium Grid 1 Accent 3"/>
+    <w:lsdException w:name="Medium Grid 2 Accent 3"/>
+    <w:lsdException w:name="Medium Grid 3 Accent 3"/>
+    <w:lsdException w:name="Dark List Accent 3"/>
+    <w:lsdException w:name="Colorful Shading Accent 3"/>
+    <w:lsdException w:name="Colorful List Accent 3"/>
+    <w:lsdException w:name="Colorful Grid Accent 3"/>
+    <w:lsdException w:name="Light Shading Accent 4"/>
+    <w:lsdException w:name="Light List Accent 4"/>
+    <w:lsdException w:name="Light Grid Accent 4"/>
+    <w:lsdException w:name="Medium Shading 1 Accent 4"/>
+    <w:lsdException w:name="Medium Shading 2 Accent 4"/>
+    <w:lsdException w:name="Medium List 1 Accent 4"/>
+    <w:lsdException w:name="Medium List 2 Accent 4"/>
+    <w:lsdException w:name="Medium Grid 1 Accent 4"/>
+    <w:lsdException w:name="Medium Grid 2 Accent 4"/>
+    <w:lsdException w:name="Medium Grid 3 Accent 4"/>
+    <w:lsdException w:name="Dark List Accent 4"/>
+    <w:lsdException w:name="Colorful Shading Accent 4"/>
+    <w:lsdException w:name="Colorful List Accent 4"/>
+    <w:lsdException w:name="Colorful Grid Accent 4"/>
+    <w:lsdException w:name="Light Shading Accent 5"/>
+    <w:lsdException w:name="Light List Accent 5"/>
+    <w:lsdException w:name="Light Grid Accent 5"/>
+    <w:lsdException w:name="Medium Shading 1 Accent 5"/>
+    <w:lsdException w:name="Medium Shading 2 Accent 5"/>
+    <w:lsdException w:name="Medium List 1 Accent 5"/>
+    <w:lsdException w:name="Medium List 2 Accent 5"/>
+    <w:lsdException w:name="Medium Grid 1 Accent 5"/>
+    <w:lsdException w:name="Medium Grid 2 Accent 5"/>
+    <w:lsdException w:name="Medium Grid 3 Accent 5"/>
+    <w:lsdException w:name="Dark List Accent 5"/>
+    <w:lsdException w:name="Colorful Shading Accent 5"/>
+    <w:lsdException w:name="Colorful List Accent 5"/>
+    <w:lsdException w:name="Colorful Grid Accent 5"/>
+    <w:lsdException w:name="Light Shading Accent 6"/>
+    <w:lsdException w:name="Light List Accent 6"/>
+    <w:lsdException w:name="Light Grid Accent 6"/>
+    <w:lsdException w:name="Medium Shading 1 Accent 6"/>
+    <w:lsdException w:name="Medium Shading 2 Accent 6"/>
+    <w:lsdException w:name="Medium List 1 Accent 6"/>
+    <w:lsdException w:name="Medium List 2 Accent 6"/>
+    <w:lsdException w:name="Medium Grid 1 Accent 6"/>
+    <w:lsdException w:name="Medium Grid 2 Accent 6"/>
+    <w:lsdException w:name="Medium Grid 3 Accent 6"/>
+    <w:lsdException w:name="Dark List Accent 6"/>
+    <w:lsdException w:name="Colorful Shading Accent 6"/>
+    <w:lsdException w:name="Colorful List Accent 6"/>
+    <w:lsdException w:name="Colorful Grid Accent 6"/>
+    <w:lsdException w:name="Bibliography" w:semiHidden="1" w:unhideWhenUsed="1"/>
+    <w:lsdException w:name="TOC Heading" w:semiHidden="1" w:unhideWhenUsed="1"/>
+    <w:lsdException w:name="Grid Table 4" w:uiPriority="49"/>
+    <w:lsdException w:name="Grid Table 5 Dark" w:uiPriority="50"/>
+    <w:lsdException w:name="Grid Table 6 Colorful" w:uiPriority="51"/>
+    <w:lsdException w:name="Grid Table 7 Colorful" w:uiPriority="52"/>
+    <w:lsdException w:name="Grid Table 1 Light Accent 1" w:uiPriority="46"/>
+    <w:lsdException w:name="Grid Table 2 Accent 1" w:uiPriority="47"/>
+    <w:lsdException w:name="Grid Table 3 Accent 1" w:uiPriority="48"/>
+    <w:lsdException w:name="Grid Table 4 Accent 1" w:uiPriority="49"/>
+    <w:lsdException w:name="Grid Table 5 Dark Accent 1" w:uiPriority="50"/>
+    <w:lsdException w:name="Grid Table 6 Colorful Accent 1" w:uiPriority="51"/>
+    <w:lsdException w:name="Grid Table 7 Colorful Accent 1" w:uiPriority="52"/>
+    <w:lsdException w:name="Grid Table 1 Light Accent 2" w:uiPriority="46"/>
+    <w:lsdException w:name="Grid Table 2 Accent 2" w:uiPriority="47"/>
+    <w:lsdException w:name="Grid Table 3 Accent 2" w:uiPriority="48"/>
+    <w:lsdException w:name="Grid Table 4 Accent 2" w:uiPriority="49"/>
+    <w:lsdException w:name="Grid Table 5 Dark Accent 2" w:uiPriority="50"/>
+    <w:lsdException w:name="Grid Table 6 Colorful Accent 2" w:uiPriority="51"/>
+    <w:lsdException w:name="Grid Table 7 Colorful Accent 2" w:uiPriority="52"/>
+    <w:lsdException w:name="Grid Table 1 Light Accent 3" w:uiPriority="46"/>
+    <w:lsdException w:name="Grid Table 2 Accent 3" w:uiPriority="47"/>
+    <w:lsdException w:name="Grid Table 3 Accent 3" w:uiPriority="48"/>
+    <w:lsdException w:name="Grid Table 4 Accent 3" w:uiPriority="49"/>
+    <w:lsdException w:name="Grid Table 5 Dark Accent 3" w:uiPriority="50"/>
+    <w:lsdException w:name="Grid Table 6 Colorful Accent 3" w:uiPriority="51"/>
+    <w:lsdException w:name="Grid Table 7 Colorful Accent 3" w:uiPriority="52"/>
+    <w:lsdException w:name="Grid Table 1 Light Accent 4" w:uiPriority="46"/>
+    <w:lsdException w:name="Grid Table 2 Accent 4" w:uiPriority="47"/>
+    <w:lsdException w:name="Grid Table 3 Accent 4" w:uiPriority="48"/>
+    <w:lsdException w:name="Grid Table 4 Accent 4" w:uiPriority="49"/>
+    <w:lsdException w:name="Grid Table 5 Dark Accent 4" w:uiPriority="50"/>
+    <w:lsdException w:name="Grid Table 6 Colorful Accent 4" w:uiPriority="51"/>
+    <w:lsdException w:name="Grid Table 7 Colorful Accent 4" w:uiPriority="52"/>
+    <w:lsdException w:name="Grid Table 1 Light Accent 5" w:uiPriority="46"/>
+    <w:lsdException w:name="Grid Table 2 Accent 5" w:uiPriority="47"/>
+    <w:lsdException w:name="Grid Table 3 Accent 5" w:uiPriority="48"/>
+    <w:lsdException w:name="Grid Table 4 Accent 5" w:uiPriority="49"/>
+    <w:lsdException w:name="Grid Table 5 Dark Accent 5" w:uiPriority="50"/>
+    <w:lsdException w:name="Grid Table 6 Colorful Accent 5" w:uiPriority="51"/>
+    <w:lsdException w:name="Grid Table 7 Colorful Accent 5" w:uiPriority="52"/>
+    <w:lsdException w:name="Grid Table 1 Light Accent 6" w:uiPriority="46"/>
+    <w:lsdException w:name="Grid Table 2 Accent 6" w:uiPriority="47"/>
+    <w:lsdException w:name="Grid Table 3 Accent 6" w:uiPriority="48"/>
+    <w:lsdException w:name="Grid Table 4 Accent 6" w:uiPriority="49"/>
+    <w:lsdException w:name="Grid Table 5 Dark Accent 6" w:uiPriority="50"/>
+    <w:lsdException w:name="Grid Table 6 Colorful Accent 6" w:uiPriority="51"/>
+    <w:lsdException w:name="Grid Table 7 Colorful Accent 6" w:uiPriority="52"/>
+    <w:lsdException w:name="List Table 1 Light" w:uiPriority="46"/>
+    <w:lsdException w:name="List Table 2" w:uiPriority="47"/>
+    <w:lsdException w:name="List Table 3" w:uiPriority="48"/>
+    <w:lsdException w:name="List Table 4" w:uiPriority="49"/>
+    <w:lsdException w:name="List Table 5 Dark" w:uiPriority="50"/>
+    <w:lsdException w:name="List Table 6 Colorful" w:uiPriority="51"/>
+    <w:lsdException w:name="List Table 7 Colorful" w:uiPriority="52"/>
+    <w:lsdException w:name="List Table 1 Light Accent 1" w:uiPriority="46"/>
+    <w:lsdException w:name="List Table 2 Accent 1" w:uiPriority="47"/>
+    <w:lsdException w:name="List Table 3 Accent 1" w:uiPriority="48"/>
+    <w:lsdException w:name="List Table 4 Accent 1" w:uiPriority="49"/>
+    <w:lsdException w:name="List Table 5 Dark Accent 1" w:uiPriority="50"/>
+    <w:lsdException w:name="List Table 6 Colorful Accent 1" w:uiPriority="51"/>
+    <w:lsdException w:name="List Table 7 Colorful Accent 1" w:uiPriority="52"/>
+    <w:lsdException w:name="List Table 1 Light Accent 2" w:uiPriority="46"/>
+    <w:lsdException w:name="List Table 2 Accent 2" w:uiPriority="47"/>
+    <w:lsdException w:name="List Table 3 Accent 2" w:uiPriority="48"/>
+    <w:lsdException w:name="List Table 4 Accent 2" w:uiPriority="49"/>
+    <w:lsdException w:name="List Table 5 Dark Accent 2" w:uiPriority="50"/>
+    <w:lsdException w:name="List Table 6 Colorful Accent 2" w:uiPriority="51"/>
+    <w:lsdException w:name="List Table 7 Colorful Accent 2" w:uiPriority="52"/>
+    <w:lsdException w:name="List Table 1 Light Accent 3" w:uiPriority="46"/>
+    <w:lsdException w:name="List Table 2 Accent 3" w:uiPriority="47"/>
+    <w:lsdException w:name="List Table 3 Accent 3" w:uiPriority="48"/>
+    <w:lsdException w:name="List Table 4 Accent 3" w:uiPriority="49"/>
+    <w:lsdException w:name="List Table 5 Dark Accent 3" w:uiPriority="50"/>
+    <w:lsdException w:name="List Table 6 Colorful Accent 3" w:uiPriority="51"/>
+    <w:lsdException w:name="List Table 7 Colorful Accent 3" w:uiPriority="52"/>
+    <w:lsdException w:name="List Table 1 Light Accent 4" w:uiPriority="46"/>
+    <w:lsdException w:name="List Table 2 Accent 4" w:uiPriority="47"/>
+    <w:lsdException w:name="List Table 3 Accent 4" w:uiPriority="48"/>
+    <w:lsdException w:name="List Table 4 Accent 4" w:uiPriority="49"/>
+    <w:lsdException w:name="List Table 5 Dark Accent 4" w:uiPriority="50"/>
+    <w:lsdException w:name="List Table 6 Colorful Accent 4" w:uiPriority="51"/>
+    <w:lsdException w:name="List Table 7 Colorful Accent 4" w:uiPriority="52"/>
+    <w:lsdException w:name="List Table 1 Light Accent 5" w:uiPriority="46"/>
+    <w:lsdException w:name="List Table 2 Accent 5" w:uiPriority="47"/>
+    <w:lsdException w:name="List Table 3 Accent 5" w:uiPriority="48"/>
+    <w:lsdException w:name="List Table 4 Accent 5" w:uiPriority="49"/>
+    <w:lsdException w:name="List Table 5 Dark Accent 5" w:uiPriority="50"/>
+    <w:lsdException w:name="List Table 6 Colorful Accent 5" w:uiPriority="51"/>
+    <w:lsdException w:name="List Table 7 Colorful Accent 5" w:uiPriority="52"/>
+    <w:lsdException w:name="List Table 1 Light Accent 6" w:uiPriority="46"/>
+    <w:lsdException w:name="List Table 2 Accent 6" w:uiPriority="47"/>
+    <w:lsdException w:name="List Table 3 Accent 6" w:uiPriority="48"/>
+    <w:lsdException w:name="List Table 4 Accent 6" w:uiPriority="49"/>
+    <w:lsdException w:name="List Table 5 Dark Accent 6" w:uiPriority="50"/>
+    <w:lsdException w:name="List Table 6 Colorful Accent 6" w:uiPriority="51"/>
+    <w:lsdException w:name="List Table 7 Colorful Accent 6" w:uiPriority="52"/>
+    <w:lsdException w:name="Mention" w:semiHidden="1" w:uiPriority="99" w:unhideWhenUsed="1"/>
+    <w:lsdException w:name="Smart Hyperlink" w:semiHidden="1" w:uiPriority="99" w:unhideWhenUsed="1"/>
+    <w:lsdException w:name="Hashtag" w:semiHidden="1" w:uiPriority="99" w:unhideWhenUsed="1"/>
+    <w:lsdException w:name="Unresolved Mention" w:semiHidden="1" w:uiPriority="99" w:unhideWhenUsed="1"/>
+  </w:latentStyles>
   <w:style w:type="paragraph" w:default="1" w:styleId="Normal">
     <w:name w:val="Normal"/>
     <w:qFormat/>
+  </w:style>
+  <w:style w:type="paragraph" w:styleId="Heading1">
+    <w:name w:val="heading 1"/>
+    <w:basedOn w:val="Normal"/>
+    <w:next w:val="BodyText"/>
+    <w:uiPriority w:val="9"/>
+    <w:qFormat/>
+    <w:rsid w:val="004D6B2E"/>
+    <w:pPr>
+      <w:keepNext/>
+      <w:keepLines/>
+      <w:spacing w:before="120" w:after="120"/>
+      <w:outlineLvl w:val="0"/>
+    </w:pPr>
+    <w:rPr>
+      <w:rFonts w:asciiTheme="majorHAnsi" w:eastAsiaTheme="majorEastAsia" w:hAnsiTheme="majorHAnsi" w:cstheme="majorBidi"/>
+      <w:b/>
+      <w:bCs/>
+      <w:color w:val="000000" w:themeColor="text1"/>
+      <w:sz w:val="28"/>
+      <w:szCs w:val="32"/>
+    </w:rPr>
+  </w:style>
+  <w:style w:type="paragraph" w:styleId="Heading2">
+    <w:name w:val="heading 2"/>
+    <w:basedOn w:val="Normal"/>
+    <w:next w:val="BodyText"/>
+    <w:uiPriority w:val="9"/>
+    <w:unhideWhenUsed/>
+    <w:qFormat/>
+    <w:rsid w:val="006B2DEB"/>
+    <w:pPr>
+      <w:keepNext/>
+      <w:keepLines/>
+      <w:spacing w:before="40" w:after="40"/>
+      <w:outlineLvl w:val="1"/>
+    </w:pPr>
+    <w:rPr>
+      <w:rFonts w:asciiTheme="majorHAnsi" w:eastAsiaTheme="majorEastAsia" w:hAnsiTheme="majorHAnsi" w:cstheme="majorBidi"/>
+      <w:b/>
+      <w:bCs/>
+      <w:color w:val="000000" w:themeColor="text1"/>
+      <w:szCs w:val="32"/>
+    </w:rPr>
+  </w:style>
+  <w:style w:type="paragraph" w:styleId="Heading3">
+    <w:name w:val="heading 3"/>
+    <w:basedOn w:val="Normal"/>
+    <w:next w:val="BodyText"/>
+    <w:uiPriority w:val="9"/>
+    <w:unhideWhenUsed/>
+    <w:qFormat/>
+    <w:pPr>
+      <w:keepNext/>
+      <w:keepLines/>
+      <w:spacing w:before="200" w:after="0"/>
+      <w:outlineLvl w:val="2"/>
+    </w:pPr>
+    <w:rPr>
+      <w:rFonts w:asciiTheme="majorHAnsi" w:eastAsiaTheme="majorEastAsia" w:hAnsiTheme="majorHAnsi" w:cstheme="majorBidi"/>
+      <w:b/>
+      <w:bCs/>
+      <w:color w:val="4F81BD" w:themeColor="accent1"/>
+      <w:sz w:val="28"/>
+      <w:szCs w:val="28"/>
+    </w:rPr>
+  </w:style>
+  <w:style w:type="paragraph" w:styleId="Heading4">
+    <w:name w:val="heading 4"/>
+    <w:basedOn w:val="Normal"/>
+    <w:next w:val="BodyText"/>
+    <w:uiPriority w:val="9"/>
+    <w:unhideWhenUsed/>
+    <w:qFormat/>
+    <w:pPr>
+      <w:keepNext/>
+      <w:keepLines/>
+      <w:spacing w:before="200" w:after="0"/>
+      <w:outlineLvl w:val="3"/>
+    </w:pPr>
+    <w:rPr>
+      <w:rFonts w:asciiTheme="majorHAnsi" w:eastAsiaTheme="majorEastAsia" w:hAnsiTheme="majorHAnsi" w:cstheme="majorBidi"/>
+      <w:b/>
+      <w:bCs/>
+      <w:color w:val="4F81BD" w:themeColor="accent1"/>
+    </w:rPr>
+  </w:style>
+  <w:style w:type="paragraph" w:styleId="Heading5">
+    <w:name w:val="heading 5"/>
+    <w:basedOn w:val="Normal"/>
+    <w:next w:val="BodyText"/>
+    <w:uiPriority w:val="9"/>
+    <w:unhideWhenUsed/>
+    <w:qFormat/>
+    <w:pPr>
+      <w:keepNext/>
+      <w:keepLines/>
+      <w:spacing w:before="200" w:after="0"/>
+      <w:outlineLvl w:val="4"/>
+    </w:pPr>
+    <w:rPr>
+      <w:rFonts w:asciiTheme="majorHAnsi" w:eastAsiaTheme="majorEastAsia" w:hAnsiTheme="majorHAnsi" w:cstheme="majorBidi"/>
+      <w:i/>
+      <w:iCs/>
+      <w:color w:val="4F81BD" w:themeColor="accent1"/>
+    </w:rPr>
+  </w:style>
+  <w:style w:type="paragraph" w:styleId="Heading6">
+    <w:name w:val="heading 6"/>
+    <w:basedOn w:val="Normal"/>
+    <w:next w:val="BodyText"/>
+    <w:uiPriority w:val="9"/>
+    <w:unhideWhenUsed/>
+    <w:qFormat/>
+    <w:pPr>
+      <w:keepNext/>
+      <w:keepLines/>
+      <w:spacing w:before="200" w:after="0"/>
+      <w:outlineLvl w:val="5"/>
+    </w:pPr>
+    <w:rPr>
+      <w:rFonts w:asciiTheme="majorHAnsi" w:eastAsiaTheme="majorEastAsia" w:hAnsiTheme="majorHAnsi" w:cstheme="majorBidi"/>
+      <w:color w:val="4F81BD" w:themeColor="accent1"/>
+    </w:rPr>
+  </w:style>
+  <w:style w:type="paragraph" w:styleId="Heading7">
+    <w:name w:val="heading 7"/>
+    <w:basedOn w:val="Normal"/>
+    <w:next w:val="BodyText"/>
+    <w:uiPriority w:val="9"/>
+    <w:unhideWhenUsed/>
+    <w:qFormat/>
+    <w:pPr>
+      <w:keepNext/>
+      <w:keepLines/>
+      <w:spacing w:before="200" w:after="0"/>
+      <w:outlineLvl w:val="6"/>
+    </w:pPr>
+    <w:rPr>
+      <w:rFonts w:asciiTheme="majorHAnsi" w:eastAsiaTheme="majorEastAsia" w:hAnsiTheme="majorHAnsi" w:cstheme="majorBidi"/>
+      <w:color w:val="4F81BD" w:themeColor="accent1"/>
+    </w:rPr>
+  </w:style>
+  <w:style w:type="paragraph" w:styleId="Heading8">
+    <w:name w:val="heading 8"/>
+    <w:basedOn w:val="Normal"/>
+    <w:next w:val="BodyText"/>
+    <w:uiPriority w:val="9"/>
+    <w:unhideWhenUsed/>
+    <w:qFormat/>
+    <w:pPr>
+      <w:keepNext/>
+      <w:keepLines/>
+      <w:spacing w:before="200" w:after="0"/>
+      <w:outlineLvl w:val="7"/>
+    </w:pPr>
+    <w:rPr>
+      <w:rFonts w:asciiTheme="majorHAnsi" w:eastAsiaTheme="majorEastAsia" w:hAnsiTheme="majorHAnsi" w:cstheme="majorBidi"/>
+      <w:color w:val="4F81BD" w:themeColor="accent1"/>
+    </w:rPr>
+  </w:style>
+  <w:style w:type="paragraph" w:styleId="Heading9">
+    <w:name w:val="heading 9"/>
+    <w:basedOn w:val="Normal"/>
+    <w:next w:val="BodyText"/>
+    <w:uiPriority w:val="9"/>
+    <w:unhideWhenUsed/>
+    <w:qFormat/>
+    <w:pPr>
+      <w:keepNext/>
+      <w:keepLines/>
+      <w:spacing w:before="200" w:after="0"/>
+      <w:outlineLvl w:val="8"/>
+    </w:pPr>
+    <w:rPr>
+      <w:rFonts w:asciiTheme="majorHAnsi" w:eastAsiaTheme="majorEastAsia" w:hAnsiTheme="majorHAnsi" w:cstheme="majorBidi"/>
+      <w:color w:val="4F81BD" w:themeColor="accent1"/>
+    </w:rPr>
+  </w:style>
+  <w:style w:type="character" w:default="1" w:styleId="DefaultParagraphFont">
+    <w:name w:val="Default Paragraph Font"/>
+    <w:uiPriority w:val="1"/>
+    <w:semiHidden/>
+    <w:unhideWhenUsed/>
+  </w:style>
+  <w:style w:type="table" w:default="1" w:styleId="TableNormal">
+    <w:name w:val="Normal Table"/>
+    <w:uiPriority w:val="99"/>
+    <w:semiHidden/>
+    <w:unhideWhenUsed/>
+    <w:tblPr>
+      <w:tblInd w:w="0" w:type="dxa"/>
+      <w:tblCellMar>
+        <w:top w:w="0" w:type="dxa"/>
+        <w:left w:w="108" w:type="dxa"/>
+        <w:bottom w:w="0" w:type="dxa"/>
+        <w:right w:w="108" w:type="dxa"/>
+      </w:tblCellMar>
+    </w:tblPr>
+  </w:style>
+  <w:style w:type="numbering" w:default="1" w:styleId="NoList">
+    <w:name w:val="No List"/>
+    <w:uiPriority w:val="99"/>
+    <w:semiHidden/>
+    <w:unhideWhenUsed/>
   </w:style>
   <w:style w:type="paragraph" w:styleId="BodyText">
     <w:name w:val="Body Text"/>
     <w:basedOn w:val="Normal"/>
     <w:link w:val="BodyTextChar"/>
+    <w:qFormat/>
     <w:pPr>
       <w:spacing w:before="180" w:after="180"/>
     </w:pPr>
-    <w:qFormat/>
   </w:style>
   <w:style w:type="paragraph" w:customStyle="1" w:styleId="FirstParagraph">
     <w:name w:val="First Paragraph"/>
     <w:basedOn w:val="BodyText"/>
     <w:next w:val="BodyText"/>
     <w:qFormat/>
+    <w:rsid w:val="004D6B2E"/>
+    <w:rPr>
+      <w:sz w:val="23"/>
+    </w:rPr>
   </w:style>
   <w:style w:type="paragraph" w:customStyle="1" w:styleId="Compact">
     <w:name w:val="Compact"/>
     <w:basedOn w:val="BodyText"/>
     <w:qFormat/>
+    <w:rsid w:val="004D6B2E"/>
     <w:pPr>
       <w:spacing w:before="36" w:after="36"/>
     </w:pPr>
+    <w:rPr>
+      <w:sz w:val="23"/>
+    </w:rPr>
   </w:style>
   <w:style w:type="paragraph" w:styleId="Title">
     <w:name w:val="Title"/>
@@ -964,10 +2236,7 @@
     <w:next w:val="BodyText"/>
     <w:qFormat/>
     <w:pPr>
-      <w:keepNext/>
-      <w:keepLines/>
-      <w:spacing w:before="240" w:after="240"/>
-      <w:jc w:val="center"/>
+      <w:spacing w:before="240"/>
     </w:pPr>
     <w:rPr>
       <w:sz w:val="30"/>
@@ -978,9 +2247,14 @@
     <w:name w:val="Author"/>
     <w:next w:val="BodyText"/>
     <w:qFormat/>
+    <w:rsid w:val="000C54A9"/>
     <w:pPr>
       <w:keepNext/>
       <w:keepLines/>
+      <w:pBdr>
+        <w:top w:val="single" w:sz="4" w:space="1" w:color="auto"/>
+        <w:bottom w:val="single" w:sz="4" w:space="1" w:color="auto"/>
+      </w:pBdr>
       <w:jc w:val="center"/>
     </w:pPr>
   </w:style>
@@ -1012,199 +2286,7 @@
   <w:style w:type="paragraph" w:styleId="Bibliography">
     <w:name w:val="Bibliography"/>
     <w:basedOn w:val="Normal"/>
-    <w:next w:val="Bibliography"/>
     <w:qFormat/>
-    <w:pPr/>
-    <w:rPr/>
-  </w:style>
-  <w:style w:type="paragraph" w:styleId="Heading1">
-    <w:name w:val="Heading 1"/>
-    <w:basedOn w:val="Normal"/>
-    <w:next w:val="BodyText"/>
-    <w:uiPriority w:val="9"/>
-    <w:qFormat/>
-    <w:pPr>
-      <w:keepNext/>
-      <w:keepLines/>
-      <w:spacing w:before="480" w:after="0"/>
-      <w:outlineLvl w:val="0"/>
-    </w:pPr>
-    <w:rPr>
-      <w:rFonts w:asciiTheme="majorHAnsi" w:eastAsiaTheme="majorEastAsia" w:hAnsiTheme="majorHAnsi" w:cstheme="majorBidi"/>
-      <w:b/>
-      <w:bCs/>
-      <w:color w:val="345A8A" w:themeColor="accent1" w:themeShade="B5"/>
-      <w:sz w:val="32"/>
-      <w:szCs w:val="32"/>
-    </w:rPr>
-  </w:style>
-  <w:style w:type="paragraph" w:styleId="Heading2">
-    <w:name w:val="Heading 2"/>
-    <w:basedOn w:val="Normal"/>
-    <w:next w:val="BodyText"/>
-    <w:uiPriority w:val="9"/>
-    <w:unhideWhenUsed/>
-    <w:qFormat/>
-    <w:pPr>
-      <w:keepNext/>
-      <w:keepLines/>
-      <w:spacing w:before="200" w:after="0"/>
-      <w:outlineLvl w:val="1"/>
-    </w:pPr>
-    <w:rPr>
-      <w:rFonts w:asciiTheme="majorHAnsi" w:eastAsiaTheme="majorEastAsia" w:hAnsiTheme="majorHAnsi" w:cstheme="majorBidi"/>
-      <w:b/>
-      <w:bCs/>
-      <w:color w:val="4F81BD" w:themeColor="accent1"/>
-      <w:sz w:val="32"/>
-      <w:szCs w:val="32"/>
-    </w:rPr>
-  </w:style>
-  <w:style w:type="paragraph" w:styleId="Heading3">
-    <w:name w:val="Heading 3"/>
-    <w:basedOn w:val="Normal"/>
-    <w:next w:val="BodyText"/>
-    <w:uiPriority w:val="9"/>
-    <w:unhideWhenUsed/>
-    <w:qFormat/>
-    <w:pPr>
-      <w:keepNext/>
-      <w:keepLines/>
-      <w:spacing w:before="200" w:after="0"/>
-      <w:outlineLvl w:val="2"/>
-    </w:pPr>
-    <w:rPr>
-      <w:rFonts w:asciiTheme="majorHAnsi" w:eastAsiaTheme="majorEastAsia" w:hAnsiTheme="majorHAnsi" w:cstheme="majorBidi"/>
-      <w:b/>
-      <w:bCs/>
-      <w:color w:val="4F81BD" w:themeColor="accent1"/>
-      <w:sz w:val="28"/>
-      <w:szCs w:val="28"/>
-    </w:rPr>
-  </w:style>
-  <w:style w:type="paragraph" w:styleId="Heading4">
-    <w:name w:val="Heading 4"/>
-    <w:basedOn w:val="Normal"/>
-    <w:next w:val="BodyText"/>
-    <w:uiPriority w:val="9"/>
-    <w:unhideWhenUsed/>
-    <w:qFormat/>
-    <w:pPr>
-      <w:keepNext/>
-      <w:keepLines/>
-      <w:spacing w:before="200" w:after="0"/>
-      <w:outlineLvl w:val="3"/>
-    </w:pPr>
-    <w:rPr>
-      <w:rFonts w:asciiTheme="majorHAnsi" w:eastAsiaTheme="majorEastAsia" w:hAnsiTheme="majorHAnsi" w:cstheme="majorBidi"/>
-      <w:b/>
-      <w:bCs/>
-      <w:color w:val="4F81BD" w:themeColor="accent1"/>
-      <w:sz w:val="24"/>
-      <w:szCs w:val="24"/>
-    </w:rPr>
-  </w:style>
-  <w:style w:type="paragraph" w:styleId="Heading5">
-    <w:name w:val="Heading 5"/>
-    <w:basedOn w:val="Normal"/>
-    <w:next w:val="BodyText"/>
-    <w:uiPriority w:val="9"/>
-    <w:unhideWhenUsed/>
-    <w:qFormat/>
-    <w:pPr>
-      <w:keepNext/>
-      <w:keepLines/>
-      <w:spacing w:before="200" w:after="0"/>
-      <w:outlineLvl w:val="4"/>
-    </w:pPr>
-    <w:rPr>
-      <w:rFonts w:asciiTheme="majorHAnsi" w:eastAsiaTheme="majorEastAsia" w:hAnsiTheme="majorHAnsi" w:cstheme="majorBidi"/>
-      <w:i/>
-      <w:iCs/>
-      <w:color w:val="4F81BD" w:themeColor="accent1"/>
-      <w:sz w:val="24"/>
-      <w:szCs w:val="24"/>
-    </w:rPr>
-  </w:style>
-  <w:style w:type="paragraph" w:styleId="Heading6">
-    <w:name w:val="Heading 6"/>
-    <w:basedOn w:val="Normal"/>
-    <w:next w:val="BodyText"/>
-    <w:uiPriority w:val="9"/>
-    <w:unhideWhenUsed/>
-    <w:qFormat/>
-    <w:pPr>
-      <w:keepNext/>
-      <w:keepLines/>
-      <w:spacing w:before="200" w:after="0"/>
-      <w:outlineLvl w:val="5"/>
-    </w:pPr>
-    <w:rPr>
-      <w:rFonts w:asciiTheme="majorHAnsi" w:eastAsiaTheme="majorEastAsia" w:hAnsiTheme="majorHAnsi" w:cstheme="majorBidi"/>
-      <w:color w:val="4F81BD" w:themeColor="accent1"/>
-      <w:sz w:val="24"/>
-      <w:szCs w:val="24"/>
-    </w:rPr>
-  </w:style>
-  <w:style w:type="paragraph" w:styleId="Heading7">
-    <w:name w:val="Heading 7"/>
-    <w:basedOn w:val="Normal"/>
-    <w:next w:val="BodyText"/>
-    <w:uiPriority w:val="9"/>
-    <w:unhideWhenUsed/>
-    <w:qFormat/>
-    <w:pPr>
-      <w:keepNext/>
-      <w:keepLines/>
-      <w:spacing w:before="200" w:after="0"/>
-      <w:outlineLvl w:val="6"/>
-    </w:pPr>
-    <w:rPr>
-      <w:rFonts w:asciiTheme="majorHAnsi" w:eastAsiaTheme="majorEastAsia" w:hAnsiTheme="majorHAnsi" w:cstheme="majorBidi"/>
-      <w:color w:val="4F81BD" w:themeColor="accent1"/>
-      <w:sz w:val="24"/>
-      <w:szCs w:val="24"/>
-    </w:rPr>
-  </w:style>
-  <w:style w:type="paragraph" w:styleId="Heading8">
-    <w:name w:val="Heading 8"/>
-    <w:basedOn w:val="Normal"/>
-    <w:next w:val="BodyText"/>
-    <w:uiPriority w:val="9"/>
-    <w:unhideWhenUsed/>
-    <w:qFormat/>
-    <w:pPr>
-      <w:keepNext/>
-      <w:keepLines/>
-      <w:spacing w:before="200" w:after="0"/>
-      <w:outlineLvl w:val="7"/>
-    </w:pPr>
-    <w:rPr>
-      <w:rFonts w:asciiTheme="majorHAnsi" w:eastAsiaTheme="majorEastAsia" w:hAnsiTheme="majorHAnsi" w:cstheme="majorBidi"/>
-      <w:color w:val="4F81BD" w:themeColor="accent1"/>
-      <w:sz w:val="24"/>
-      <w:szCs w:val="24"/>
-    </w:rPr>
-  </w:style>
-  <w:style w:type="paragraph" w:styleId="Heading9">
-    <w:name w:val="Heading 9"/>
-    <w:basedOn w:val="Normal"/>
-    <w:next w:val="BodyText"/>
-    <w:uiPriority w:val="9"/>
-    <w:unhideWhenUsed/>
-    <w:qFormat/>
-    <w:pPr>
-      <w:keepNext/>
-      <w:keepLines/>
-      <w:spacing w:before="200" w:after="0"/>
-      <w:outlineLvl w:val="8"/>
-    </w:pPr>
-    <w:rPr>
-      <w:rFonts w:asciiTheme="majorHAnsi" w:eastAsiaTheme="majorEastAsia" w:hAnsiTheme="majorHAnsi" w:cstheme="majorBidi"/>
-      <w:color w:val="4F81BD" w:themeColor="accent1"/>
-      <w:sz w:val="24"/>
-      <w:szCs w:val="24"/>
-    </w:rPr>
   </w:style>
   <w:style w:type="paragraph" w:styleId="BlockText">
     <w:name w:val="Block Text"/>
@@ -1215,7 +2297,6 @@
     <w:qFormat/>
     <w:pPr>
       <w:spacing w:before="100" w:after="100"/>
-      <w:ind w:firstLine="0"/>
     </w:pPr>
     <w:rPr>
       <w:rFonts w:asciiTheme="majorHAnsi" w:eastAsiaTheme="majorEastAsia" w:hAnsiTheme="majorHAnsi" w:cstheme="majorBidi"/>
@@ -1225,21 +2306,14 @@
     </w:rPr>
   </w:style>
   <w:style w:type="paragraph" w:styleId="FootnoteText">
-    <w:name w:val="Footnote Text"/>
+    <w:name w:val="footnote text"/>
     <w:basedOn w:val="Normal"/>
-    <w:next w:val="FootnoteText"/>
     <w:uiPriority w:val="9"/>
     <w:unhideWhenUsed/>
     <w:qFormat/>
   </w:style>
-  <w:style w:type="character" w:default="1" w:styleId="DefaultParagraphFont">
-    <w:name w:val="Default Paragraph Font"/>
-    <w:semiHidden/>
-    <w:unhideWhenUsed/>
-  </w:style>
-  <w:style w:type="table" w:default="1" w:styleId="Table">
+  <w:style w:type="table" w:customStyle="1" w:styleId="Table">
     <w:name w:val="Table"/>
-    <w:basedOn w:val="TableNormal"/>
     <w:semiHidden/>
     <w:unhideWhenUsed/>
     <w:qFormat/>
@@ -1271,11 +2345,11 @@
     <w:basedOn w:val="Normal"/>
   </w:style>
   <w:style w:type="paragraph" w:styleId="Caption">
-    <w:name w:val="Caption"/>
+    <w:name w:val="caption"/>
     <w:basedOn w:val="Normal"/>
-    <w:link w:val="BodyTextChar"/>
-    <w:pPr>
-      <w:spacing w:before="0" w:after="120"/>
+    <w:link w:val="CaptionChar"/>
+    <w:pPr>
+      <w:spacing w:after="120"/>
     </w:pPr>
     <w:rPr>
       <w:i/>
@@ -1303,29 +2377,30 @@
       <w:keepNext/>
     </w:pPr>
   </w:style>
-  <w:style w:type="character" w:customStyle="1" w:styleId="BodyTextChar">
-    <w:name w:val="Body Text Char"/>
+  <w:style w:type="character" w:customStyle="1" w:styleId="CaptionChar">
+    <w:name w:val="Caption Char"/>
     <w:basedOn w:val="DefaultParagraphFont"/>
-    <w:link w:val="BodyText"/>
+    <w:link w:val="Caption"/>
   </w:style>
   <w:style w:type="character" w:customStyle="1" w:styleId="VerbatimChar">
     <w:name w:val="Verbatim Char"/>
-    <w:basedOn w:val="BodyTextChar"/>
+    <w:basedOn w:val="CaptionChar"/>
+    <w:link w:val="SourceCode"/>
     <w:rPr>
       <w:rFonts w:ascii="Consolas" w:hAnsi="Consolas"/>
       <w:sz w:val="22"/>
     </w:rPr>
   </w:style>
   <w:style w:type="character" w:styleId="FootnoteReference">
-    <w:name w:val="Footnote Reference"/>
-    <w:basedOn w:val="BodyTextChar"/>
+    <w:name w:val="footnote reference"/>
+    <w:basedOn w:val="CaptionChar"/>
     <w:rPr>
       <w:vertAlign w:val="superscript"/>
     </w:rPr>
   </w:style>
   <w:style w:type="character" w:styleId="Hyperlink">
     <w:name w:val="Hyperlink"/>
-    <w:basedOn w:val="BodyTextChar"/>
+    <w:basedOn w:val="CaptionChar"/>
     <w:rPr>
       <w:color w:val="4F81BD" w:themeColor="accent1"/>
     </w:rPr>
@@ -1342,7 +2417,6 @@
       <w:outlineLvl w:val="9"/>
     </w:pPr>
     <w:rPr>
-      <w:rFonts w:asciiTheme="majorHAnsi" w:eastAsiaTheme="majorEastAsia" w:hAnsiTheme="majorHAnsi" w:cstheme="majorBidi"/>
       <w:b w:val="0"/>
       <w:bCs w:val="0"/>
       <w:color w:val="365F91" w:themeColor="accent1" w:themeShade="BF"/>
@@ -1353,268 +2427,390 @@
     <w:basedOn w:val="Normal"/>
     <w:link w:val="VerbatimChar"/>
     <w:pPr>
-      <w:wordWrap w:val="off"/>
-      <w:shd w:val="clear" w:fill="f8f8f8"/>
+      <w:shd w:val="clear" w:color="auto" w:fill="F8F8F8"/>
+      <w:wordWrap w:val="0"/>
     </w:pPr>
   </w:style>
   <w:style w:type="character" w:customStyle="1" w:styleId="KeywordTok">
     <w:name w:val="KeywordTok"/>
     <w:basedOn w:val="VerbatimChar"/>
     <w:rPr>
-      <w:color w:val="204a87"/>
-      <w:shd w:val="clear" w:fill="f8f8f8"/>
+      <w:rFonts w:ascii="Consolas" w:hAnsi="Consolas"/>
       <w:b/>
+      <w:color w:val="204A87"/>
+      <w:sz w:val="22"/>
+      <w:shd w:val="clear" w:color="auto" w:fill="F8F8F8"/>
     </w:rPr>
   </w:style>
   <w:style w:type="character" w:customStyle="1" w:styleId="DataTypeTok">
     <w:name w:val="DataTypeTok"/>
     <w:basedOn w:val="VerbatimChar"/>
     <w:rPr>
-      <w:color w:val="204a87"/>
-      <w:shd w:val="clear" w:fill="f8f8f8"/>
+      <w:rFonts w:ascii="Consolas" w:hAnsi="Consolas"/>
+      <w:color w:val="204A87"/>
+      <w:sz w:val="22"/>
+      <w:shd w:val="clear" w:color="auto" w:fill="F8F8F8"/>
     </w:rPr>
   </w:style>
   <w:style w:type="character" w:customStyle="1" w:styleId="DecValTok">
     <w:name w:val="DecValTok"/>
     <w:basedOn w:val="VerbatimChar"/>
     <w:rPr>
-      <w:color w:val="0000cf"/>
-      <w:shd w:val="clear" w:fill="f8f8f8"/>
+      <w:rFonts w:ascii="Consolas" w:hAnsi="Consolas"/>
+      <w:color w:val="0000CF"/>
+      <w:sz w:val="22"/>
+      <w:shd w:val="clear" w:color="auto" w:fill="F8F8F8"/>
     </w:rPr>
   </w:style>
   <w:style w:type="character" w:customStyle="1" w:styleId="BaseNTok">
     <w:name w:val="BaseNTok"/>
     <w:basedOn w:val="VerbatimChar"/>
     <w:rPr>
-      <w:color w:val="0000cf"/>
-      <w:shd w:val="clear" w:fill="f8f8f8"/>
+      <w:rFonts w:ascii="Consolas" w:hAnsi="Consolas"/>
+      <w:color w:val="0000CF"/>
+      <w:sz w:val="22"/>
+      <w:shd w:val="clear" w:color="auto" w:fill="F8F8F8"/>
     </w:rPr>
   </w:style>
   <w:style w:type="character" w:customStyle="1" w:styleId="FloatTok">
     <w:name w:val="FloatTok"/>
     <w:basedOn w:val="VerbatimChar"/>
     <w:rPr>
-      <w:color w:val="0000cf"/>
-      <w:shd w:val="clear" w:fill="f8f8f8"/>
+      <w:rFonts w:ascii="Consolas" w:hAnsi="Consolas"/>
+      <w:color w:val="0000CF"/>
+      <w:sz w:val="22"/>
+      <w:shd w:val="clear" w:color="auto" w:fill="F8F8F8"/>
     </w:rPr>
   </w:style>
   <w:style w:type="character" w:customStyle="1" w:styleId="ConstantTok">
     <w:name w:val="ConstantTok"/>
     <w:basedOn w:val="VerbatimChar"/>
     <w:rPr>
+      <w:rFonts w:ascii="Consolas" w:hAnsi="Consolas"/>
       <w:color w:val="000000"/>
-      <w:shd w:val="clear" w:fill="f8f8f8"/>
+      <w:sz w:val="22"/>
+      <w:shd w:val="clear" w:color="auto" w:fill="F8F8F8"/>
     </w:rPr>
   </w:style>
   <w:style w:type="character" w:customStyle="1" w:styleId="CharTok">
     <w:name w:val="CharTok"/>
     <w:basedOn w:val="VerbatimChar"/>
     <w:rPr>
-      <w:color w:val="4e9a06"/>
-      <w:shd w:val="clear" w:fill="f8f8f8"/>
+      <w:rFonts w:ascii="Consolas" w:hAnsi="Consolas"/>
+      <w:color w:val="4E9A06"/>
+      <w:sz w:val="22"/>
+      <w:shd w:val="clear" w:color="auto" w:fill="F8F8F8"/>
     </w:rPr>
   </w:style>
   <w:style w:type="character" w:customStyle="1" w:styleId="SpecialCharTok">
     <w:name w:val="SpecialCharTok"/>
     <w:basedOn w:val="VerbatimChar"/>
     <w:rPr>
+      <w:rFonts w:ascii="Consolas" w:hAnsi="Consolas"/>
       <w:color w:val="000000"/>
-      <w:shd w:val="clear" w:fill="f8f8f8"/>
+      <w:sz w:val="22"/>
+      <w:shd w:val="clear" w:color="auto" w:fill="F8F8F8"/>
     </w:rPr>
   </w:style>
   <w:style w:type="character" w:customStyle="1" w:styleId="StringTok">
     <w:name w:val="StringTok"/>
     <w:basedOn w:val="VerbatimChar"/>
     <w:rPr>
-      <w:color w:val="4e9a06"/>
-      <w:shd w:val="clear" w:fill="f8f8f8"/>
+      <w:rFonts w:ascii="Consolas" w:hAnsi="Consolas"/>
+      <w:color w:val="4E9A06"/>
+      <w:sz w:val="22"/>
+      <w:shd w:val="clear" w:color="auto" w:fill="F8F8F8"/>
     </w:rPr>
   </w:style>
   <w:style w:type="character" w:customStyle="1" w:styleId="VerbatimStringTok">
     <w:name w:val="VerbatimStringTok"/>
     <w:basedOn w:val="VerbatimChar"/>
     <w:rPr>
-      <w:color w:val="4e9a06"/>
-      <w:shd w:val="clear" w:fill="f8f8f8"/>
+      <w:rFonts w:ascii="Consolas" w:hAnsi="Consolas"/>
+      <w:color w:val="4E9A06"/>
+      <w:sz w:val="22"/>
+      <w:shd w:val="clear" w:color="auto" w:fill="F8F8F8"/>
     </w:rPr>
   </w:style>
   <w:style w:type="character" w:customStyle="1" w:styleId="SpecialStringTok">
     <w:name w:val="SpecialStringTok"/>
     <w:basedOn w:val="VerbatimChar"/>
     <w:rPr>
-      <w:color w:val="4e9a06"/>
-      <w:shd w:val="clear" w:fill="f8f8f8"/>
+      <w:rFonts w:ascii="Consolas" w:hAnsi="Consolas"/>
+      <w:color w:val="4E9A06"/>
+      <w:sz w:val="22"/>
+      <w:shd w:val="clear" w:color="auto" w:fill="F8F8F8"/>
     </w:rPr>
   </w:style>
   <w:style w:type="character" w:customStyle="1" w:styleId="ImportTok">
     <w:name w:val="ImportTok"/>
     <w:basedOn w:val="VerbatimChar"/>
     <w:rPr>
-      <w:shd w:val="clear" w:fill="f8f8f8"/>
+      <w:rFonts w:ascii="Consolas" w:hAnsi="Consolas"/>
+      <w:sz w:val="22"/>
+      <w:shd w:val="clear" w:color="auto" w:fill="F8F8F8"/>
     </w:rPr>
   </w:style>
   <w:style w:type="character" w:customStyle="1" w:styleId="CommentTok">
     <w:name w:val="CommentTok"/>
     <w:basedOn w:val="VerbatimChar"/>
     <w:rPr>
-      <w:color w:val="8f5902"/>
-      <w:shd w:val="clear" w:fill="f8f8f8"/>
+      <w:rFonts w:ascii="Consolas" w:hAnsi="Consolas"/>
       <w:i/>
+      <w:color w:val="8F5902"/>
+      <w:sz w:val="22"/>
+      <w:shd w:val="clear" w:color="auto" w:fill="F8F8F8"/>
     </w:rPr>
   </w:style>
   <w:style w:type="character" w:customStyle="1" w:styleId="DocumentationTok">
     <w:name w:val="DocumentationTok"/>
     <w:basedOn w:val="VerbatimChar"/>
     <w:rPr>
-      <w:color w:val="8f5902"/>
-      <w:shd w:val="clear" w:fill="f8f8f8"/>
+      <w:rFonts w:ascii="Consolas" w:hAnsi="Consolas"/>
       <w:b/>
       <w:i/>
+      <w:color w:val="8F5902"/>
+      <w:sz w:val="22"/>
+      <w:shd w:val="clear" w:color="auto" w:fill="F8F8F8"/>
     </w:rPr>
   </w:style>
   <w:style w:type="character" w:customStyle="1" w:styleId="AnnotationTok">
     <w:name w:val="AnnotationTok"/>
     <w:basedOn w:val="VerbatimChar"/>
     <w:rPr>
-      <w:color w:val="8f5902"/>
-      <w:shd w:val="clear" w:fill="f8f8f8"/>
+      <w:rFonts w:ascii="Consolas" w:hAnsi="Consolas"/>
       <w:b/>
       <w:i/>
+      <w:color w:val="8F5902"/>
+      <w:sz w:val="22"/>
+      <w:shd w:val="clear" w:color="auto" w:fill="F8F8F8"/>
     </w:rPr>
   </w:style>
   <w:style w:type="character" w:customStyle="1" w:styleId="CommentVarTok">
     <w:name w:val="CommentVarTok"/>
     <w:basedOn w:val="VerbatimChar"/>
     <w:rPr>
-      <w:color w:val="8f5902"/>
-      <w:shd w:val="clear" w:fill="f8f8f8"/>
+      <w:rFonts w:ascii="Consolas" w:hAnsi="Consolas"/>
       <w:b/>
       <w:i/>
+      <w:color w:val="8F5902"/>
+      <w:sz w:val="22"/>
+      <w:shd w:val="clear" w:color="auto" w:fill="F8F8F8"/>
     </w:rPr>
   </w:style>
   <w:style w:type="character" w:customStyle="1" w:styleId="OtherTok">
     <w:name w:val="OtherTok"/>
     <w:basedOn w:val="VerbatimChar"/>
     <w:rPr>
-      <w:color w:val="8f5902"/>
-      <w:shd w:val="clear" w:fill="f8f8f8"/>
+      <w:rFonts w:ascii="Consolas" w:hAnsi="Consolas"/>
+      <w:color w:val="8F5902"/>
+      <w:sz w:val="22"/>
+      <w:shd w:val="clear" w:color="auto" w:fill="F8F8F8"/>
     </w:rPr>
   </w:style>
   <w:style w:type="character" w:customStyle="1" w:styleId="FunctionTok">
     <w:name w:val="FunctionTok"/>
     <w:basedOn w:val="VerbatimChar"/>
     <w:rPr>
+      <w:rFonts w:ascii="Consolas" w:hAnsi="Consolas"/>
       <w:color w:val="000000"/>
-      <w:shd w:val="clear" w:fill="f8f8f8"/>
+      <w:sz w:val="22"/>
+      <w:shd w:val="clear" w:color="auto" w:fill="F8F8F8"/>
     </w:rPr>
   </w:style>
   <w:style w:type="character" w:customStyle="1" w:styleId="VariableTok">
     <w:name w:val="VariableTok"/>
     <w:basedOn w:val="VerbatimChar"/>
     <w:rPr>
+      <w:rFonts w:ascii="Consolas" w:hAnsi="Consolas"/>
       <w:color w:val="000000"/>
-      <w:shd w:val="clear" w:fill="f8f8f8"/>
+      <w:sz w:val="22"/>
+      <w:shd w:val="clear" w:color="auto" w:fill="F8F8F8"/>
     </w:rPr>
   </w:style>
   <w:style w:type="character" w:customStyle="1" w:styleId="ControlFlowTok">
     <w:name w:val="ControlFlowTok"/>
     <w:basedOn w:val="VerbatimChar"/>
     <w:rPr>
-      <w:color w:val="204a87"/>
-      <w:shd w:val="clear" w:fill="f8f8f8"/>
+      <w:rFonts w:ascii="Consolas" w:hAnsi="Consolas"/>
       <w:b/>
+      <w:color w:val="204A87"/>
+      <w:sz w:val="22"/>
+      <w:shd w:val="clear" w:color="auto" w:fill="F8F8F8"/>
     </w:rPr>
   </w:style>
   <w:style w:type="character" w:customStyle="1" w:styleId="OperatorTok">
     <w:name w:val="OperatorTok"/>
     <w:basedOn w:val="VerbatimChar"/>
     <w:rPr>
-      <w:color w:val="ce5c00"/>
-      <w:shd w:val="clear" w:fill="f8f8f8"/>
+      <w:rFonts w:ascii="Consolas" w:hAnsi="Consolas"/>
       <w:b/>
+      <w:color w:val="CE5C00"/>
+      <w:sz w:val="22"/>
+      <w:shd w:val="clear" w:color="auto" w:fill="F8F8F8"/>
     </w:rPr>
   </w:style>
   <w:style w:type="character" w:customStyle="1" w:styleId="BuiltInTok">
     <w:name w:val="BuiltInTok"/>
     <w:basedOn w:val="VerbatimChar"/>
     <w:rPr>
-      <w:shd w:val="clear" w:fill="f8f8f8"/>
+      <w:rFonts w:ascii="Consolas" w:hAnsi="Consolas"/>
+      <w:sz w:val="22"/>
+      <w:shd w:val="clear" w:color="auto" w:fill="F8F8F8"/>
     </w:rPr>
   </w:style>
   <w:style w:type="character" w:customStyle="1" w:styleId="ExtensionTok">
     <w:name w:val="ExtensionTok"/>
     <w:basedOn w:val="VerbatimChar"/>
     <w:rPr>
-      <w:shd w:val="clear" w:fill="f8f8f8"/>
+      <w:rFonts w:ascii="Consolas" w:hAnsi="Consolas"/>
+      <w:sz w:val="22"/>
+      <w:shd w:val="clear" w:color="auto" w:fill="F8F8F8"/>
     </w:rPr>
   </w:style>
   <w:style w:type="character" w:customStyle="1" w:styleId="PreprocessorTok">
     <w:name w:val="PreprocessorTok"/>
     <w:basedOn w:val="VerbatimChar"/>
     <w:rPr>
-      <w:color w:val="8f5902"/>
-      <w:shd w:val="clear" w:fill="f8f8f8"/>
+      <w:rFonts w:ascii="Consolas" w:hAnsi="Consolas"/>
       <w:i/>
+      <w:color w:val="8F5902"/>
+      <w:sz w:val="22"/>
+      <w:shd w:val="clear" w:color="auto" w:fill="F8F8F8"/>
     </w:rPr>
   </w:style>
   <w:style w:type="character" w:customStyle="1" w:styleId="AttributeTok">
     <w:name w:val="AttributeTok"/>
     <w:basedOn w:val="VerbatimChar"/>
     <w:rPr>
-      <w:color w:val="c4a000"/>
-      <w:shd w:val="clear" w:fill="f8f8f8"/>
+      <w:rFonts w:ascii="Consolas" w:hAnsi="Consolas"/>
+      <w:color w:val="C4A000"/>
+      <w:sz w:val="22"/>
+      <w:shd w:val="clear" w:color="auto" w:fill="F8F8F8"/>
     </w:rPr>
   </w:style>
   <w:style w:type="character" w:customStyle="1" w:styleId="RegionMarkerTok">
     <w:name w:val="RegionMarkerTok"/>
     <w:basedOn w:val="VerbatimChar"/>
     <w:rPr>
-      <w:shd w:val="clear" w:fill="f8f8f8"/>
+      <w:rFonts w:ascii="Consolas" w:hAnsi="Consolas"/>
+      <w:sz w:val="22"/>
+      <w:shd w:val="clear" w:color="auto" w:fill="F8F8F8"/>
     </w:rPr>
   </w:style>
   <w:style w:type="character" w:customStyle="1" w:styleId="InformationTok">
     <w:name w:val="InformationTok"/>
     <w:basedOn w:val="VerbatimChar"/>
     <w:rPr>
-      <w:color w:val="8f5902"/>
-      <w:shd w:val="clear" w:fill="f8f8f8"/>
+      <w:rFonts w:ascii="Consolas" w:hAnsi="Consolas"/>
       <w:b/>
       <w:i/>
+      <w:color w:val="8F5902"/>
+      <w:sz w:val="22"/>
+      <w:shd w:val="clear" w:color="auto" w:fill="F8F8F8"/>
     </w:rPr>
   </w:style>
   <w:style w:type="character" w:customStyle="1" w:styleId="WarningTok">
     <w:name w:val="WarningTok"/>
     <w:basedOn w:val="VerbatimChar"/>
     <w:rPr>
-      <w:color w:val="8f5902"/>
-      <w:shd w:val="clear" w:fill="f8f8f8"/>
+      <w:rFonts w:ascii="Consolas" w:hAnsi="Consolas"/>
       <w:b/>
       <w:i/>
+      <w:color w:val="8F5902"/>
+      <w:sz w:val="22"/>
+      <w:shd w:val="clear" w:color="auto" w:fill="F8F8F8"/>
     </w:rPr>
   </w:style>
   <w:style w:type="character" w:customStyle="1" w:styleId="AlertTok">
     <w:name w:val="AlertTok"/>
     <w:basedOn w:val="VerbatimChar"/>
     <w:rPr>
-      <w:color w:val="ef2929"/>
-      <w:shd w:val="clear" w:fill="f8f8f8"/>
+      <w:rFonts w:ascii="Consolas" w:hAnsi="Consolas"/>
+      <w:color w:val="EF2929"/>
+      <w:sz w:val="22"/>
+      <w:shd w:val="clear" w:color="auto" w:fill="F8F8F8"/>
     </w:rPr>
   </w:style>
   <w:style w:type="character" w:customStyle="1" w:styleId="ErrorTok">
     <w:name w:val="ErrorTok"/>
     <w:basedOn w:val="VerbatimChar"/>
     <w:rPr>
-      <w:color w:val="a40000"/>
-      <w:shd w:val="clear" w:fill="f8f8f8"/>
+      <w:rFonts w:ascii="Consolas" w:hAnsi="Consolas"/>
       <w:b/>
+      <w:color w:val="A40000"/>
+      <w:sz w:val="22"/>
+      <w:shd w:val="clear" w:color="auto" w:fill="F8F8F8"/>
     </w:rPr>
   </w:style>
   <w:style w:type="character" w:customStyle="1" w:styleId="NormalTok">
     <w:name w:val="NormalTok"/>
     <w:basedOn w:val="VerbatimChar"/>
     <w:rPr>
-      <w:shd w:val="clear" w:fill="f8f8f8"/>
-    </w:rPr>
+      <w:rFonts w:ascii="Consolas" w:hAnsi="Consolas"/>
+      <w:sz w:val="22"/>
+      <w:shd w:val="clear" w:color="auto" w:fill="F8F8F8"/>
+    </w:rPr>
+  </w:style>
+  <w:style w:type="paragraph" w:styleId="Header">
+    <w:name w:val="header"/>
+    <w:basedOn w:val="Normal"/>
+    <w:link w:val="HeaderChar"/>
+    <w:uiPriority w:val="99"/>
+    <w:unhideWhenUsed/>
+    <w:rsid w:val="000E4FA4"/>
+    <w:pPr>
+      <w:tabs>
+        <w:tab w:val="center" w:pos="4680"/>
+        <w:tab w:val="right" w:pos="9360"/>
+      </w:tabs>
+      <w:spacing w:after="0"/>
+    </w:pPr>
+  </w:style>
+  <w:style w:type="character" w:customStyle="1" w:styleId="HeaderChar">
+    <w:name w:val="Header Char"/>
+    <w:basedOn w:val="DefaultParagraphFont"/>
+    <w:link w:val="Header"/>
+    <w:uiPriority w:val="99"/>
+    <w:rsid w:val="000E4FA4"/>
+  </w:style>
+  <w:style w:type="paragraph" w:styleId="Footer">
+    <w:name w:val="footer"/>
+    <w:basedOn w:val="Normal"/>
+    <w:link w:val="FooterChar"/>
+    <w:unhideWhenUsed/>
+    <w:rsid w:val="000E4FA4"/>
+    <w:pPr>
+      <w:tabs>
+        <w:tab w:val="center" w:pos="4680"/>
+        <w:tab w:val="right" w:pos="9360"/>
+      </w:tabs>
+      <w:spacing w:after="0"/>
+    </w:pPr>
+  </w:style>
+  <w:style w:type="character" w:customStyle="1" w:styleId="FooterChar">
+    <w:name w:val="Footer Char"/>
+    <w:basedOn w:val="DefaultParagraphFont"/>
+    <w:link w:val="Footer"/>
+    <w:rsid w:val="000E4FA4"/>
+  </w:style>
+  <w:style w:type="character" w:styleId="UnresolvedMention">
+    <w:name w:val="Unresolved Mention"/>
+    <w:basedOn w:val="DefaultParagraphFont"/>
+    <w:uiPriority w:val="99"/>
+    <w:semiHidden/>
+    <w:unhideWhenUsed/>
+    <w:rsid w:val="000E4FA4"/>
+    <w:rPr>
+      <w:color w:val="808080"/>
+      <w:shd w:val="clear" w:color="auto" w:fill="E6E6E6"/>
+    </w:rPr>
+  </w:style>
+  <w:style w:type="character" w:customStyle="1" w:styleId="BodyTextChar">
+    <w:name w:val="Body Text Char"/>
+    <w:basedOn w:val="DefaultParagraphFont"/>
+    <w:link w:val="BodyText"/>
+    <w:rsid w:val="004D6B2E"/>
   </w:style>
 </w:styles>
 </file>

</xml_diff>